<commit_message>
Added final file Final_FE_B2.zip
</commit_message>
<xml_diff>
--- a/frontend/H_R_L_A_Pages/H_R_L_A_Pages/Test_Docs/TestPlanMoffat-BayV2.docx
+++ b/frontend/H_R_L_A_Pages/H_R_L_A_Pages/Test_Docs/TestPlanMoffat-BayV2.docx
@@ -1,6 +1,6 @@
 
 <file path=word/document.xml><?xml version="1.0" encoding="utf-8"?>
-<w:document xmlns:wpc="http://schemas.microsoft.com/office/word/2010/wordprocessingCanvas" xmlns:cx="http://schemas.microsoft.com/office/drawing/2014/chartex" xmlns:cx1="http://schemas.microsoft.com/office/drawing/2015/9/8/chartex" xmlns:cx2="http://schemas.microsoft.com/office/drawing/2015/10/21/chartex" xmlns:cx3="http://schemas.microsoft.com/office/drawing/2016/5/9/chartex" xmlns:cx4="http://schemas.microsoft.com/office/drawing/2016/5/10/chartex" xmlns:cx5="http://schemas.microsoft.com/office/drawing/2016/5/11/chartex" xmlns:cx6="http://schemas.microsoft.com/office/drawing/2016/5/12/chartex" xmlns:cx7="http://schemas.microsoft.com/office/drawing/2016/5/13/chartex" xmlns:cx8="http://schemas.microsoft.com/office/drawing/2016/5/14/chartex" xmlns:mc="http://schemas.openxmlformats.org/markup-compatibility/2006" xmlns:aink="http://schemas.microsoft.com/office/drawing/2016/ink" xmlns:am3d="http://schemas.microsoft.com/office/drawing/2017/model3d" xmlns:o="urn:schemas-microsoft-com:office:office" xmlns:oel="http://schemas.microsoft.com/office/2019/extlst" xmlns:r="http://schemas.openxmlformats.org/officeDocument/2006/relationships" xmlns:m="http://schemas.openxmlformats.org/officeDocument/2006/math" xmlns:v="urn:schemas-microsoft-com:vml" xmlns:wp14="http://schemas.microsoft.com/office/word/2010/wordprocessingDrawing" xmlns:wp="http://schemas.openxmlformats.org/drawingml/2006/wordprocessingDrawing" xmlns:w10="urn:schemas-microsoft-com:office:word" xmlns:w="http://schemas.openxmlformats.org/wordprocessingml/2006/main" xmlns:w14="http://schemas.microsoft.com/office/word/2010/wordml" xmlns:w15="http://schemas.microsoft.com/office/word/2012/wordml" xmlns:w16cex="http://schemas.microsoft.com/office/word/2018/wordml/cex" xmlns:w16cid="http://schemas.microsoft.com/office/word/2016/wordml/cid" xmlns:w16="http://schemas.microsoft.com/office/word/2018/wordml" xmlns:w16sdtdh="http://schemas.microsoft.com/office/word/2020/wordml/sdtdatahash" xmlns:w16se="http://schemas.microsoft.com/office/word/2015/wordml/symex" xmlns:wpg="http://schemas.microsoft.com/office/word/2010/wordprocessingGroup" xmlns:wpi="http://schemas.microsoft.com/office/word/2010/wordprocessingInk" xmlns:wne="http://schemas.microsoft.com/office/word/2006/wordml" xmlns:wps="http://schemas.microsoft.com/office/word/2010/wordprocessingShape" mc:Ignorable="w14 w15 w16se w16cid w16 w16cex w16sdtdh wp14">
+<w:document xmlns:wpc="http://schemas.microsoft.com/office/word/2010/wordprocessingCanvas" xmlns:cx="http://schemas.microsoft.com/office/drawing/2014/chartex" xmlns:cx1="http://schemas.microsoft.com/office/drawing/2015/9/8/chartex" xmlns:cx2="http://schemas.microsoft.com/office/drawing/2015/10/21/chartex" xmlns:cx3="http://schemas.microsoft.com/office/drawing/2016/5/9/chartex" xmlns:cx4="http://schemas.microsoft.com/office/drawing/2016/5/10/chartex" xmlns:cx5="http://schemas.microsoft.com/office/drawing/2016/5/11/chartex" xmlns:cx6="http://schemas.microsoft.com/office/drawing/2016/5/12/chartex" xmlns:cx7="http://schemas.microsoft.com/office/drawing/2016/5/13/chartex" xmlns:cx8="http://schemas.microsoft.com/office/drawing/2016/5/14/chartex" xmlns:mc="http://schemas.openxmlformats.org/markup-compatibility/2006" xmlns:aink="http://schemas.microsoft.com/office/drawing/2016/ink" xmlns:am3d="http://schemas.microsoft.com/office/drawing/2017/model3d" xmlns:o="urn:schemas-microsoft-com:office:office" xmlns:oel="http://schemas.microsoft.com/office/2019/extlst" xmlns:r="http://schemas.openxmlformats.org/officeDocument/2006/relationships" xmlns:m="http://schemas.openxmlformats.org/officeDocument/2006/math" xmlns:v="urn:schemas-microsoft-com:vml" xmlns:wp14="http://schemas.microsoft.com/office/word/2010/wordprocessingDrawing" xmlns:wp="http://schemas.openxmlformats.org/drawingml/2006/wordprocessingDrawing" xmlns:w10="urn:schemas-microsoft-com:office:word" xmlns:w="http://schemas.openxmlformats.org/wordprocessingml/2006/main" xmlns:w14="http://schemas.microsoft.com/office/word/2010/wordml" xmlns:w15="http://schemas.microsoft.com/office/word/2012/wordml" xmlns:w16cex="http://schemas.microsoft.com/office/word/2018/wordml/cex" xmlns:w16cid="http://schemas.microsoft.com/office/word/2016/wordml/cid" xmlns:w16="http://schemas.microsoft.com/office/word/2018/wordml" xmlns:w16du="http://schemas.microsoft.com/office/word/2023/wordml/word16du" xmlns:w16sdtdh="http://schemas.microsoft.com/office/word/2020/wordml/sdtdatahash" xmlns:w16se="http://schemas.microsoft.com/office/word/2015/wordml/symex" xmlns:wpg="http://schemas.microsoft.com/office/word/2010/wordprocessingGroup" xmlns:wpi="http://schemas.microsoft.com/office/word/2010/wordprocessingInk" xmlns:wne="http://schemas.microsoft.com/office/word/2006/wordml" xmlns:wps="http://schemas.microsoft.com/office/word/2010/wordprocessingShape" mc:Ignorable="w14 w15 w16se w16cid w16 w16cex w16sdtdh w16du wp14">
   <w:body>
     <w:tbl>
       <w:tblPr>
@@ -1174,10 +1174,10 @@
       </w:tblPr>
       <w:tblGrid>
         <w:gridCol w:w="1250"/>
-        <w:gridCol w:w="3570"/>
-        <w:gridCol w:w="3930"/>
-        <w:gridCol w:w="2148"/>
-        <w:gridCol w:w="2052"/>
+        <w:gridCol w:w="2806"/>
+        <w:gridCol w:w="3073"/>
+        <w:gridCol w:w="1840"/>
+        <w:gridCol w:w="3981"/>
       </w:tblGrid>
       <w:tr>
         <w:trPr>
@@ -1330,6 +1330,16 @@
               </w:rPr>
               <w:t>Developer:</w:t>
             </w:r>
+            <w:r>
+              <w:rPr>
+                <w:rFonts w:ascii="Arial" w:hAnsi="Arial" w:cs="Arial"/>
+                <w:b/>
+                <w:bCs/>
+                <w:sz w:val="20"/>
+                <w:szCs w:val="20"/>
+              </w:rPr>
+              <w:t xml:space="preserve"> Jessica</w:t>
+            </w:r>
           </w:p>
           <w:p>
             <w:pPr>
@@ -1392,6 +1402,16 @@
               </w:rPr>
               <w:t xml:space="preserve">Peer tester: </w:t>
             </w:r>
+            <w:r>
+              <w:rPr>
+                <w:rFonts w:ascii="Arial" w:hAnsi="Arial" w:cs="Arial"/>
+                <w:b/>
+                <w:bCs/>
+                <w:sz w:val="20"/>
+                <w:szCs w:val="20"/>
+              </w:rPr>
+              <w:t>Darius</w:t>
+            </w:r>
           </w:p>
           <w:p>
             <w:pPr>
@@ -1422,11 +1442,42 @@
             <w:r>
               <w:rPr>
                 <w:rFonts w:ascii="Arial" w:hAnsi="Arial" w:cs="Arial"/>
-                <w:color w:val="C00000"/>
-                <w:sz w:val="20"/>
-                <w:szCs w:val="20"/>
-              </w:rPr>
-              <w:t>&lt;yyyy/mm/dd&gt;</w:t>
+                <w:sz w:val="20"/>
+                <w:szCs w:val="20"/>
+              </w:rPr>
+              <w:t>2024</w:t>
+            </w:r>
+            <w:r>
+              <w:rPr>
+                <w:rFonts w:ascii="Arial" w:hAnsi="Arial" w:cs="Arial"/>
+                <w:sz w:val="20"/>
+                <w:szCs w:val="20"/>
+              </w:rPr>
+              <w:t>/</w:t>
+            </w:r>
+            <w:r>
+              <w:rPr>
+                <w:rFonts w:ascii="Arial" w:hAnsi="Arial" w:cs="Arial"/>
+                <w:sz w:val="20"/>
+                <w:szCs w:val="20"/>
+              </w:rPr>
+              <w:t>05</w:t>
+            </w:r>
+            <w:r>
+              <w:rPr>
+                <w:rFonts w:ascii="Arial" w:hAnsi="Arial" w:cs="Arial"/>
+                <w:sz w:val="20"/>
+                <w:szCs w:val="20"/>
+              </w:rPr>
+              <w:t>/</w:t>
+            </w:r>
+            <w:r>
+              <w:rPr>
+                <w:rFonts w:ascii="Arial" w:hAnsi="Arial" w:cs="Arial"/>
+                <w:sz w:val="20"/>
+                <w:szCs w:val="20"/>
+              </w:rPr>
+              <w:t>05</w:t>
             </w:r>
           </w:p>
         </w:tc>
@@ -1655,19 +1706,17 @@
               <w:spacing w:before="80" w:after="80"/>
               <w:rPr>
                 <w:rFonts w:ascii="Arial" w:hAnsi="Arial" w:cs="Arial"/>
-                <w:color w:val="C00000"/>
-                <w:sz w:val="20"/>
-                <w:szCs w:val="20"/>
-              </w:rPr>
-            </w:pPr>
-            <w:r>
-              <w:rPr>
-                <w:rFonts w:ascii="Arial" w:hAnsi="Arial" w:cs="Arial"/>
-                <w:color w:val="C00000"/>
-                <w:sz w:val="20"/>
-                <w:szCs w:val="20"/>
-              </w:rPr>
-              <w:t>&lt;yes/no&gt;</w:t>
+                <w:sz w:val="20"/>
+                <w:szCs w:val="20"/>
+              </w:rPr>
+            </w:pPr>
+            <w:r>
+              <w:rPr>
+                <w:rFonts w:ascii="Arial" w:hAnsi="Arial" w:cs="Arial"/>
+                <w:sz w:val="20"/>
+                <w:szCs w:val="20"/>
+              </w:rPr>
+              <w:t>Yes</w:t>
             </w:r>
           </w:p>
         </w:tc>
@@ -1680,19 +1729,68 @@
               <w:spacing w:before="80" w:after="80"/>
               <w:rPr>
                 <w:rFonts w:ascii="Arial" w:hAnsi="Arial" w:cs="Arial"/>
-                <w:color w:val="C00000"/>
-                <w:sz w:val="20"/>
-                <w:szCs w:val="20"/>
-              </w:rPr>
-            </w:pPr>
-            <w:r>
-              <w:rPr>
-                <w:rFonts w:ascii="Arial" w:hAnsi="Arial" w:cs="Arial"/>
-                <w:color w:val="C00000"/>
-                <w:sz w:val="20"/>
-                <w:szCs w:val="20"/>
-              </w:rPr>
-              <w:t>&lt;yes/no&gt;</w:t>
+                <w:sz w:val="20"/>
+                <w:szCs w:val="20"/>
+              </w:rPr>
+            </w:pPr>
+            <w:r>
+              <w:rPr>
+                <w:rFonts w:ascii="Arial" w:hAnsi="Arial" w:cs="Arial"/>
+                <w:sz w:val="20"/>
+                <w:szCs w:val="20"/>
+              </w:rPr>
+              <w:t>Yes</w:t>
+            </w:r>
+          </w:p>
+          <w:p>
+            <w:pPr>
+              <w:spacing w:before="80" w:after="80"/>
+              <w:rPr>
+                <w:rFonts w:ascii="Arial" w:hAnsi="Arial" w:cs="Arial"/>
+                <w:color w:val="C00000"/>
+                <w:sz w:val="20"/>
+                <w:szCs w:val="20"/>
+              </w:rPr>
+            </w:pPr>
+            <w:r>
+              <w:rPr>
+                <w:noProof/>
+              </w:rPr>
+              <w:drawing>
+                <wp:inline distT="0" distB="0" distL="0" distR="0" wp14:anchorId="1A42779A" wp14:editId="2648F4E2">
+                  <wp:extent cx="2390775" cy="1174542"/>
+                  <wp:effectExtent l="0" t="0" r="0" b="6985"/>
+                  <wp:docPr id="407606736" name="Picture 1"/>
+                  <wp:cNvGraphicFramePr>
+                    <a:graphicFrameLocks xmlns:a="http://schemas.openxmlformats.org/drawingml/2006/main" noChangeAspect="1"/>
+                  </wp:cNvGraphicFramePr>
+                  <a:graphic xmlns:a="http://schemas.openxmlformats.org/drawingml/2006/main">
+                    <a:graphicData uri="http://schemas.openxmlformats.org/drawingml/2006/picture">
+                      <pic:pic xmlns:pic="http://schemas.openxmlformats.org/drawingml/2006/picture">
+                        <pic:nvPicPr>
+                          <pic:cNvPr id="407606736" name=""/>
+                          <pic:cNvPicPr/>
+                        </pic:nvPicPr>
+                        <pic:blipFill>
+                          <a:blip r:embed="rId7"/>
+                          <a:stretch>
+                            <a:fillRect/>
+                          </a:stretch>
+                        </pic:blipFill>
+                        <pic:spPr>
+                          <a:xfrm flipV="1">
+                            <a:off x="0" y="0"/>
+                            <a:ext cx="2412208" cy="1185072"/>
+                          </a:xfrm>
+                          <a:prstGeom prst="rect">
+                            <a:avLst/>
+                          </a:prstGeom>
+                        </pic:spPr>
+                      </pic:pic>
+                    </a:graphicData>
+                  </a:graphic>
+                </wp:inline>
+              </w:drawing>
             </w:r>
           </w:p>
         </w:tc>
@@ -2236,6 +2334,7 @@
                 <w:sz w:val="20"/>
                 <w:szCs w:val="20"/>
               </w:rPr>
+              <w:lastRenderedPageBreak/>
               <w:t>Comments</w:t>
             </w:r>
           </w:p>
@@ -2262,7 +2361,7 @@
                 <w:sz w:val="20"/>
                 <w:szCs w:val="20"/>
               </w:rPr>
-              <w:t>Comments should be substantive; this means there should be at least 2-3 well-structured sentences with constructive feedback.</w:t>
+              <w:t>Loaded landing page without any issues.  Test passed successfully.</w:t>
             </w:r>
           </w:p>
         </w:tc>
@@ -2314,10 +2413,10 @@
       </w:tblPr>
       <w:tblGrid>
         <w:gridCol w:w="1250"/>
-        <w:gridCol w:w="3571"/>
-        <w:gridCol w:w="3929"/>
-        <w:gridCol w:w="2148"/>
-        <w:gridCol w:w="2052"/>
+        <w:gridCol w:w="2412"/>
+        <w:gridCol w:w="2425"/>
+        <w:gridCol w:w="1607"/>
+        <w:gridCol w:w="5256"/>
       </w:tblGrid>
       <w:tr>
         <w:trPr>
@@ -2478,6 +2577,16 @@
               </w:rPr>
               <w:t>Developer:</w:t>
             </w:r>
+            <w:r>
+              <w:rPr>
+                <w:rFonts w:ascii="Arial" w:hAnsi="Arial" w:cs="Arial"/>
+                <w:b/>
+                <w:bCs/>
+                <w:sz w:val="20"/>
+                <w:szCs w:val="20"/>
+              </w:rPr>
+              <w:t xml:space="preserve"> Jessica</w:t>
+            </w:r>
           </w:p>
           <w:p>
             <w:pPr>
@@ -2580,6 +2689,16 @@
               </w:rPr>
               <w:t xml:space="preserve">Peer tester: </w:t>
             </w:r>
+            <w:r>
+              <w:rPr>
+                <w:rFonts w:ascii="Arial" w:hAnsi="Arial" w:cs="Arial"/>
+                <w:b/>
+                <w:bCs/>
+                <w:sz w:val="20"/>
+                <w:szCs w:val="20"/>
+              </w:rPr>
+              <w:t>Darius</w:t>
+            </w:r>
           </w:p>
           <w:p>
             <w:pPr>
@@ -2610,11 +2729,10 @@
             <w:r>
               <w:rPr>
                 <w:rFonts w:ascii="Arial" w:hAnsi="Arial" w:cs="Arial"/>
-                <w:color w:val="C00000"/>
-                <w:sz w:val="20"/>
-                <w:szCs w:val="20"/>
-              </w:rPr>
-              <w:t>&lt;yyyy/mm/dd&gt;</w:t>
+                <w:sz w:val="20"/>
+                <w:szCs w:val="20"/>
+              </w:rPr>
+              <w:t>2024/05/05</w:t>
             </w:r>
           </w:p>
         </w:tc>
@@ -2873,11 +2991,10 @@
             <w:r>
               <w:rPr>
                 <w:rFonts w:ascii="Arial" w:hAnsi="Arial" w:cs="Arial"/>
-                <w:color w:val="C00000"/>
-                <w:sz w:val="20"/>
-                <w:szCs w:val="20"/>
-              </w:rPr>
-              <w:t>&lt;yes/no&gt;</w:t>
+                <w:sz w:val="20"/>
+                <w:szCs w:val="20"/>
+              </w:rPr>
+              <w:t>Yes</w:t>
             </w:r>
           </w:p>
         </w:tc>
@@ -2890,19 +3007,68 @@
               <w:spacing w:before="80" w:after="80"/>
               <w:rPr>
                 <w:rFonts w:ascii="Arial" w:hAnsi="Arial" w:cs="Arial"/>
-                <w:color w:val="C00000"/>
-                <w:sz w:val="20"/>
-                <w:szCs w:val="20"/>
-              </w:rPr>
-            </w:pPr>
-            <w:r>
-              <w:rPr>
-                <w:rFonts w:ascii="Arial" w:hAnsi="Arial" w:cs="Arial"/>
-                <w:color w:val="C00000"/>
-                <w:sz w:val="20"/>
-                <w:szCs w:val="20"/>
-              </w:rPr>
-              <w:t>&lt;yes/no&gt;</w:t>
+                <w:sz w:val="20"/>
+                <w:szCs w:val="20"/>
+              </w:rPr>
+            </w:pPr>
+            <w:r>
+              <w:rPr>
+                <w:rFonts w:ascii="Arial" w:hAnsi="Arial" w:cs="Arial"/>
+                <w:sz w:val="20"/>
+                <w:szCs w:val="20"/>
+              </w:rPr>
+              <w:t>Yes</w:t>
+            </w:r>
+          </w:p>
+          <w:p>
+            <w:pPr>
+              <w:spacing w:before="80" w:after="80"/>
+              <w:rPr>
+                <w:rFonts w:ascii="Arial" w:hAnsi="Arial" w:cs="Arial"/>
+                <w:color w:val="C00000"/>
+                <w:sz w:val="20"/>
+                <w:szCs w:val="20"/>
+              </w:rPr>
+            </w:pPr>
+            <w:r>
+              <w:rPr>
+                <w:noProof/>
+              </w:rPr>
+              <w:drawing>
+                <wp:inline distT="0" distB="0" distL="0" distR="0" wp14:anchorId="091A8691" wp14:editId="59A92E5C">
+                  <wp:extent cx="2390775" cy="1174542"/>
+                  <wp:effectExtent l="0" t="0" r="0" b="6985"/>
+                  <wp:docPr id="301105805" name="Picture 1"/>
+                  <wp:cNvGraphicFramePr>
+                    <a:graphicFrameLocks xmlns:a="http://schemas.openxmlformats.org/drawingml/2006/main" noChangeAspect="1"/>
+                  </wp:cNvGraphicFramePr>
+                  <a:graphic xmlns:a="http://schemas.openxmlformats.org/drawingml/2006/main">
+                    <a:graphicData uri="http://schemas.openxmlformats.org/drawingml/2006/picture">
+                      <pic:pic xmlns:pic="http://schemas.openxmlformats.org/drawingml/2006/picture">
+                        <pic:nvPicPr>
+                          <pic:cNvPr id="407606736" name=""/>
+                          <pic:cNvPicPr/>
+                        </pic:nvPicPr>
+                        <pic:blipFill>
+                          <a:blip r:embed="rId7"/>
+                          <a:stretch>
+                            <a:fillRect/>
+                          </a:stretch>
+                        </pic:blipFill>
+                        <pic:spPr>
+                          <a:xfrm flipV="1">
+                            <a:off x="0" y="0"/>
+                            <a:ext cx="2412208" cy="1185072"/>
+                          </a:xfrm>
+                          <a:prstGeom prst="rect">
+                            <a:avLst/>
+                          </a:prstGeom>
+                        </pic:spPr>
+                      </pic:pic>
+                    </a:graphicData>
+                  </a:graphic>
+                </wp:inline>
+              </w:drawing>
             </w:r>
           </w:p>
         </w:tc>
@@ -2953,7 +3119,7 @@
                 <w:sz w:val="20"/>
                 <w:szCs w:val="20"/>
               </w:rPr>
-              <w:t>Click on X link</w:t>
+              <w:t>Click on Home</w:t>
             </w:r>
           </w:p>
         </w:tc>
@@ -2976,7 +3142,15 @@
                 <w:sz w:val="20"/>
                 <w:szCs w:val="20"/>
               </w:rPr>
-              <w:t>X page comes up without any issues</w:t>
+              <w:t>P</w:t>
+            </w:r>
+            <w:r>
+              <w:rPr>
+                <w:rFonts w:ascii="Arial" w:hAnsi="Arial" w:cs="Arial"/>
+                <w:sz w:val="20"/>
+                <w:szCs w:val="20"/>
+              </w:rPr>
+              <w:t>age comes up without any issues</w:t>
             </w:r>
           </w:p>
         </w:tc>
@@ -2997,11 +3171,10 @@
             <w:r>
               <w:rPr>
                 <w:rFonts w:ascii="Arial" w:hAnsi="Arial" w:cs="Arial"/>
-                <w:color w:val="C00000"/>
-                <w:sz w:val="20"/>
-                <w:szCs w:val="20"/>
-              </w:rPr>
-              <w:t>&lt;yes/no&gt;</w:t>
+                <w:sz w:val="20"/>
+                <w:szCs w:val="20"/>
+              </w:rPr>
+              <w:t>Yes</w:t>
             </w:r>
           </w:p>
         </w:tc>
@@ -3014,19 +3187,68 @@
               <w:spacing w:before="80" w:after="80"/>
               <w:rPr>
                 <w:rFonts w:ascii="Arial" w:hAnsi="Arial" w:cs="Arial"/>
-                <w:color w:val="C00000"/>
-                <w:sz w:val="20"/>
-                <w:szCs w:val="20"/>
-              </w:rPr>
-            </w:pPr>
-            <w:r>
-              <w:rPr>
-                <w:rFonts w:ascii="Arial" w:hAnsi="Arial" w:cs="Arial"/>
-                <w:color w:val="C00000"/>
-                <w:sz w:val="20"/>
-                <w:szCs w:val="20"/>
-              </w:rPr>
-              <w:t>&lt;yes/no&gt;</w:t>
+                <w:sz w:val="20"/>
+                <w:szCs w:val="20"/>
+              </w:rPr>
+            </w:pPr>
+            <w:r>
+              <w:rPr>
+                <w:rFonts w:ascii="Arial" w:hAnsi="Arial" w:cs="Arial"/>
+                <w:sz w:val="20"/>
+                <w:szCs w:val="20"/>
+              </w:rPr>
+              <w:t>Yes</w:t>
+            </w:r>
+          </w:p>
+          <w:p>
+            <w:pPr>
+              <w:spacing w:before="80" w:after="80"/>
+              <w:rPr>
+                <w:rFonts w:ascii="Arial" w:hAnsi="Arial" w:cs="Arial"/>
+                <w:color w:val="C00000"/>
+                <w:sz w:val="20"/>
+                <w:szCs w:val="20"/>
+              </w:rPr>
+            </w:pPr>
+            <w:r>
+              <w:rPr>
+                <w:noProof/>
+              </w:rPr>
+              <w:drawing>
+                <wp:inline distT="0" distB="0" distL="0" distR="0" wp14:anchorId="07528194" wp14:editId="0341C6CA">
+                  <wp:extent cx="2390775" cy="1174542"/>
+                  <wp:effectExtent l="0" t="0" r="0" b="6985"/>
+                  <wp:docPr id="181826828" name="Picture 1"/>
+                  <wp:cNvGraphicFramePr>
+                    <a:graphicFrameLocks xmlns:a="http://schemas.openxmlformats.org/drawingml/2006/main" noChangeAspect="1"/>
+                  </wp:cNvGraphicFramePr>
+                  <a:graphic xmlns:a="http://schemas.openxmlformats.org/drawingml/2006/main">
+                    <a:graphicData uri="http://schemas.openxmlformats.org/drawingml/2006/picture">
+                      <pic:pic xmlns:pic="http://schemas.openxmlformats.org/drawingml/2006/picture">
+                        <pic:nvPicPr>
+                          <pic:cNvPr id="407606736" name=""/>
+                          <pic:cNvPicPr/>
+                        </pic:nvPicPr>
+                        <pic:blipFill>
+                          <a:blip r:embed="rId7"/>
+                          <a:stretch>
+                            <a:fillRect/>
+                          </a:stretch>
+                        </pic:blipFill>
+                        <pic:spPr>
+                          <a:xfrm flipV="1">
+                            <a:off x="0" y="0"/>
+                            <a:ext cx="2412208" cy="1185072"/>
+                          </a:xfrm>
+                          <a:prstGeom prst="rect">
+                            <a:avLst/>
+                          </a:prstGeom>
+                        </pic:spPr>
+                      </pic:pic>
+                    </a:graphicData>
+                  </a:graphic>
+                </wp:inline>
+              </w:drawing>
             </w:r>
           </w:p>
         </w:tc>
@@ -3077,7 +3299,15 @@
                 <w:sz w:val="20"/>
                 <w:szCs w:val="20"/>
               </w:rPr>
-              <w:t>Click on X link</w:t>
+              <w:t xml:space="preserve">Click on </w:t>
+            </w:r>
+            <w:r>
+              <w:rPr>
+                <w:rFonts w:ascii="Arial" w:hAnsi="Arial" w:cs="Arial"/>
+                <w:sz w:val="20"/>
+                <w:szCs w:val="20"/>
+              </w:rPr>
+              <w:t>About Us</w:t>
             </w:r>
           </w:p>
         </w:tc>
@@ -3100,7 +3330,15 @@
                 <w:sz w:val="20"/>
                 <w:szCs w:val="20"/>
               </w:rPr>
-              <w:t>X page comes up without any issues</w:t>
+              <w:t>P</w:t>
+            </w:r>
+            <w:r>
+              <w:rPr>
+                <w:rFonts w:ascii="Arial" w:hAnsi="Arial" w:cs="Arial"/>
+                <w:sz w:val="20"/>
+                <w:szCs w:val="20"/>
+              </w:rPr>
+              <w:t>age comes up without any issues</w:t>
             </w:r>
           </w:p>
         </w:tc>
@@ -3121,11 +3359,10 @@
             <w:r>
               <w:rPr>
                 <w:rFonts w:ascii="Arial" w:hAnsi="Arial" w:cs="Arial"/>
-                <w:color w:val="C00000"/>
-                <w:sz w:val="20"/>
-                <w:szCs w:val="20"/>
-              </w:rPr>
-              <w:t>&lt;yes/no&gt;</w:t>
+                <w:sz w:val="20"/>
+                <w:szCs w:val="20"/>
+              </w:rPr>
+              <w:t>Yes</w:t>
             </w:r>
           </w:p>
         </w:tc>
@@ -3138,19 +3375,69 @@
               <w:spacing w:before="80" w:after="80"/>
               <w:rPr>
                 <w:rFonts w:ascii="Arial" w:hAnsi="Arial" w:cs="Arial"/>
-                <w:color w:val="C00000"/>
-                <w:sz w:val="20"/>
-                <w:szCs w:val="20"/>
-              </w:rPr>
-            </w:pPr>
-            <w:r>
-              <w:rPr>
-                <w:rFonts w:ascii="Arial" w:hAnsi="Arial" w:cs="Arial"/>
-                <w:color w:val="C00000"/>
-                <w:sz w:val="20"/>
-                <w:szCs w:val="20"/>
-              </w:rPr>
-              <w:t>&lt;yes/no&gt;</w:t>
+                <w:sz w:val="20"/>
+                <w:szCs w:val="20"/>
+              </w:rPr>
+            </w:pPr>
+            <w:r>
+              <w:rPr>
+                <w:rFonts w:ascii="Arial" w:hAnsi="Arial" w:cs="Arial"/>
+                <w:sz w:val="20"/>
+                <w:szCs w:val="20"/>
+              </w:rPr>
+              <w:t>Yes</w:t>
+            </w:r>
+          </w:p>
+          <w:p>
+            <w:pPr>
+              <w:spacing w:before="80" w:after="80"/>
+              <w:rPr>
+                <w:rFonts w:ascii="Arial" w:hAnsi="Arial" w:cs="Arial"/>
+                <w:color w:val="C00000"/>
+                <w:sz w:val="20"/>
+                <w:szCs w:val="20"/>
+              </w:rPr>
+            </w:pPr>
+            <w:r>
+              <w:rPr>
+                <w:noProof/>
+              </w:rPr>
+              <w:lastRenderedPageBreak/>
+              <w:drawing>
+                <wp:inline distT="0" distB="0" distL="0" distR="0" wp14:anchorId="7CC40F35" wp14:editId="7E9B69A6">
+                  <wp:extent cx="2113313" cy="1079160"/>
+                  <wp:effectExtent l="0" t="0" r="1270" b="6985"/>
+                  <wp:docPr id="1452032995" name="Picture 1"/>
+                  <wp:cNvGraphicFramePr>
+                    <a:graphicFrameLocks xmlns:a="http://schemas.openxmlformats.org/drawingml/2006/main" noChangeAspect="1"/>
+                  </wp:cNvGraphicFramePr>
+                  <a:graphic xmlns:a="http://schemas.openxmlformats.org/drawingml/2006/main">
+                    <a:graphicData uri="http://schemas.openxmlformats.org/drawingml/2006/picture">
+                      <pic:pic xmlns:pic="http://schemas.openxmlformats.org/drawingml/2006/picture">
+                        <pic:nvPicPr>
+                          <pic:cNvPr id="1452032995" name=""/>
+                          <pic:cNvPicPr/>
+                        </pic:nvPicPr>
+                        <pic:blipFill>
+                          <a:blip r:embed="rId8"/>
+                          <a:stretch>
+                            <a:fillRect/>
+                          </a:stretch>
+                        </pic:blipFill>
+                        <pic:spPr>
+                          <a:xfrm>
+                            <a:off x="0" y="0"/>
+                            <a:ext cx="2130200" cy="1087783"/>
+                          </a:xfrm>
+                          <a:prstGeom prst="rect">
+                            <a:avLst/>
+                          </a:prstGeom>
+                        </pic:spPr>
+                      </pic:pic>
+                    </a:graphicData>
+                  </a:graphic>
+                </wp:inline>
+              </w:drawing>
             </w:r>
           </w:p>
         </w:tc>
@@ -3178,6 +3465,7 @@
                 <w:sz w:val="20"/>
                 <w:szCs w:val="20"/>
               </w:rPr>
+              <w:lastRenderedPageBreak/>
               <w:t>4</w:t>
             </w:r>
           </w:p>
@@ -3201,7 +3489,15 @@
                 <w:sz w:val="20"/>
                 <w:szCs w:val="20"/>
               </w:rPr>
-              <w:t>Click on X link</w:t>
+              <w:t xml:space="preserve">Click on </w:t>
+            </w:r>
+            <w:r>
+              <w:rPr>
+                <w:rFonts w:ascii="Arial" w:hAnsi="Arial" w:cs="Arial"/>
+                <w:sz w:val="20"/>
+                <w:szCs w:val="20"/>
+              </w:rPr>
+              <w:t>Reservations</w:t>
             </w:r>
           </w:p>
         </w:tc>
@@ -3224,7 +3520,15 @@
                 <w:sz w:val="20"/>
                 <w:szCs w:val="20"/>
               </w:rPr>
-              <w:t>X page comes up without any issues</w:t>
+              <w:t>P</w:t>
+            </w:r>
+            <w:r>
+              <w:rPr>
+                <w:rFonts w:ascii="Arial" w:hAnsi="Arial" w:cs="Arial"/>
+                <w:sz w:val="20"/>
+                <w:szCs w:val="20"/>
+              </w:rPr>
+              <w:t>age comes up without any issues</w:t>
             </w:r>
           </w:p>
         </w:tc>
@@ -3245,11 +3549,10 @@
             <w:r>
               <w:rPr>
                 <w:rFonts w:ascii="Arial" w:hAnsi="Arial" w:cs="Arial"/>
-                <w:color w:val="C00000"/>
-                <w:sz w:val="20"/>
-                <w:szCs w:val="20"/>
-              </w:rPr>
-              <w:t>&lt;yes/no&gt;</w:t>
+                <w:sz w:val="20"/>
+                <w:szCs w:val="20"/>
+              </w:rPr>
+              <w:t>Yes</w:t>
             </w:r>
           </w:p>
         </w:tc>
@@ -3262,19 +3565,68 @@
               <w:spacing w:before="80" w:after="80"/>
               <w:rPr>
                 <w:rFonts w:ascii="Arial" w:hAnsi="Arial" w:cs="Arial"/>
-                <w:color w:val="C00000"/>
-                <w:sz w:val="20"/>
-                <w:szCs w:val="20"/>
-              </w:rPr>
-            </w:pPr>
-            <w:r>
-              <w:rPr>
-                <w:rFonts w:ascii="Arial" w:hAnsi="Arial" w:cs="Arial"/>
-                <w:color w:val="C00000"/>
-                <w:sz w:val="20"/>
-                <w:szCs w:val="20"/>
-              </w:rPr>
-              <w:t>&lt;yes/no&gt;</w:t>
+                <w:sz w:val="20"/>
+                <w:szCs w:val="20"/>
+              </w:rPr>
+            </w:pPr>
+            <w:r>
+              <w:rPr>
+                <w:rFonts w:ascii="Arial" w:hAnsi="Arial" w:cs="Arial"/>
+                <w:sz w:val="20"/>
+                <w:szCs w:val="20"/>
+              </w:rPr>
+              <w:t>Yes</w:t>
+            </w:r>
+          </w:p>
+          <w:p>
+            <w:pPr>
+              <w:spacing w:before="80" w:after="80"/>
+              <w:rPr>
+                <w:rFonts w:ascii="Arial" w:hAnsi="Arial" w:cs="Arial"/>
+                <w:color w:val="C00000"/>
+                <w:sz w:val="20"/>
+                <w:szCs w:val="20"/>
+              </w:rPr>
+            </w:pPr>
+            <w:r>
+              <w:rPr>
+                <w:noProof/>
+              </w:rPr>
+              <w:drawing>
+                <wp:inline distT="0" distB="0" distL="0" distR="0" wp14:anchorId="1A55047A" wp14:editId="6B4C3243">
+                  <wp:extent cx="2190750" cy="1083542"/>
+                  <wp:effectExtent l="0" t="0" r="0" b="2540"/>
+                  <wp:docPr id="1006939523" name="Picture 1"/>
+                  <wp:cNvGraphicFramePr>
+                    <a:graphicFrameLocks xmlns:a="http://schemas.openxmlformats.org/drawingml/2006/main" noChangeAspect="1"/>
+                  </wp:cNvGraphicFramePr>
+                  <a:graphic xmlns:a="http://schemas.openxmlformats.org/drawingml/2006/main">
+                    <a:graphicData uri="http://schemas.openxmlformats.org/drawingml/2006/picture">
+                      <pic:pic xmlns:pic="http://schemas.openxmlformats.org/drawingml/2006/picture">
+                        <pic:nvPicPr>
+                          <pic:cNvPr id="1006939523" name=""/>
+                          <pic:cNvPicPr/>
+                        </pic:nvPicPr>
+                        <pic:blipFill>
+                          <a:blip r:embed="rId9"/>
+                          <a:stretch>
+                            <a:fillRect/>
+                          </a:stretch>
+                        </pic:blipFill>
+                        <pic:spPr>
+                          <a:xfrm flipV="1">
+                            <a:off x="0" y="0"/>
+                            <a:ext cx="2207612" cy="1091882"/>
+                          </a:xfrm>
+                          <a:prstGeom prst="rect">
+                            <a:avLst/>
+                          </a:prstGeom>
+                        </pic:spPr>
+                      </pic:pic>
+                    </a:graphicData>
+                  </a:graphic>
+                </wp:inline>
+              </w:drawing>
             </w:r>
           </w:p>
         </w:tc>
@@ -3315,19 +3667,17 @@
               <w:spacing w:before="80" w:after="80"/>
               <w:rPr>
                 <w:rFonts w:ascii="Arial" w:hAnsi="Arial" w:cs="Arial"/>
-                <w:color w:val="C00000"/>
-                <w:sz w:val="20"/>
-                <w:szCs w:val="20"/>
-              </w:rPr>
-            </w:pPr>
-            <w:r>
-              <w:rPr>
-                <w:rFonts w:ascii="Arial" w:hAnsi="Arial" w:cs="Arial"/>
-                <w:color w:val="C00000"/>
-                <w:sz w:val="20"/>
-                <w:szCs w:val="20"/>
-              </w:rPr>
-              <w:t>&lt;Enter an action&gt;</w:t>
+                <w:sz w:val="20"/>
+                <w:szCs w:val="20"/>
+              </w:rPr>
+            </w:pPr>
+            <w:r>
+              <w:rPr>
+                <w:rFonts w:ascii="Arial" w:hAnsi="Arial" w:cs="Arial"/>
+                <w:sz w:val="20"/>
+                <w:szCs w:val="20"/>
+              </w:rPr>
+              <w:t>Click on Login/Register</w:t>
             </w:r>
           </w:p>
         </w:tc>
@@ -3350,7 +3700,15 @@
                 <w:sz w:val="20"/>
                 <w:szCs w:val="20"/>
               </w:rPr>
-              <w:t>&lt;Enter the expected results&gt;</w:t>
+              <w:t>P</w:t>
+            </w:r>
+            <w:r>
+              <w:rPr>
+                <w:rFonts w:ascii="Arial" w:hAnsi="Arial" w:cs="Arial"/>
+                <w:sz w:val="20"/>
+                <w:szCs w:val="20"/>
+              </w:rPr>
+              <w:t>age comes up without any issues</w:t>
             </w:r>
           </w:p>
         </w:tc>
@@ -3371,11 +3729,10 @@
             <w:r>
               <w:rPr>
                 <w:rFonts w:ascii="Arial" w:hAnsi="Arial" w:cs="Arial"/>
-                <w:color w:val="C00000"/>
-                <w:sz w:val="20"/>
-                <w:szCs w:val="20"/>
-              </w:rPr>
-              <w:t>&lt;yes/no&gt;</w:t>
+                <w:sz w:val="20"/>
+                <w:szCs w:val="20"/>
+              </w:rPr>
+              <w:t>Yes</w:t>
             </w:r>
           </w:p>
         </w:tc>
@@ -3388,19 +3745,68 @@
               <w:spacing w:before="80" w:after="80"/>
               <w:rPr>
                 <w:rFonts w:ascii="Arial" w:hAnsi="Arial" w:cs="Arial"/>
-                <w:color w:val="C00000"/>
-                <w:sz w:val="20"/>
-                <w:szCs w:val="20"/>
-              </w:rPr>
-            </w:pPr>
-            <w:r>
-              <w:rPr>
-                <w:rFonts w:ascii="Arial" w:hAnsi="Arial" w:cs="Arial"/>
-                <w:color w:val="C00000"/>
-                <w:sz w:val="20"/>
-                <w:szCs w:val="20"/>
-              </w:rPr>
-              <w:t>&lt;yes/no&gt;</w:t>
+                <w:sz w:val="20"/>
+                <w:szCs w:val="20"/>
+              </w:rPr>
+            </w:pPr>
+            <w:r>
+              <w:rPr>
+                <w:rFonts w:ascii="Arial" w:hAnsi="Arial" w:cs="Arial"/>
+                <w:sz w:val="20"/>
+                <w:szCs w:val="20"/>
+              </w:rPr>
+              <w:t>Yes</w:t>
+            </w:r>
+          </w:p>
+          <w:p>
+            <w:pPr>
+              <w:spacing w:before="80" w:after="80"/>
+              <w:rPr>
+                <w:rFonts w:ascii="Arial" w:hAnsi="Arial" w:cs="Arial"/>
+                <w:color w:val="C00000"/>
+                <w:sz w:val="20"/>
+                <w:szCs w:val="20"/>
+              </w:rPr>
+            </w:pPr>
+            <w:r>
+              <w:rPr>
+                <w:noProof/>
+              </w:rPr>
+              <w:drawing>
+                <wp:inline distT="0" distB="0" distL="0" distR="0" wp14:anchorId="7F8A6DC5" wp14:editId="5D357A08">
+                  <wp:extent cx="3200400" cy="1257688"/>
+                  <wp:effectExtent l="0" t="0" r="0" b="0"/>
+                  <wp:docPr id="80984511" name="Picture 1"/>
+                  <wp:cNvGraphicFramePr>
+                    <a:graphicFrameLocks xmlns:a="http://schemas.openxmlformats.org/drawingml/2006/main" noChangeAspect="1"/>
+                  </wp:cNvGraphicFramePr>
+                  <a:graphic xmlns:a="http://schemas.openxmlformats.org/drawingml/2006/main">
+                    <a:graphicData uri="http://schemas.openxmlformats.org/drawingml/2006/picture">
+                      <pic:pic xmlns:pic="http://schemas.openxmlformats.org/drawingml/2006/picture">
+                        <pic:nvPicPr>
+                          <pic:cNvPr id="80984511" name=""/>
+                          <pic:cNvPicPr/>
+                        </pic:nvPicPr>
+                        <pic:blipFill>
+                          <a:blip r:embed="rId10"/>
+                          <a:stretch>
+                            <a:fillRect/>
+                          </a:stretch>
+                        </pic:blipFill>
+                        <pic:spPr>
+                          <a:xfrm>
+                            <a:off x="0" y="0"/>
+                            <a:ext cx="3211933" cy="1262220"/>
+                          </a:xfrm>
+                          <a:prstGeom prst="rect">
+                            <a:avLst/>
+                          </a:prstGeom>
+                        </pic:spPr>
+                      </pic:pic>
+                    </a:graphicData>
+                  </a:graphic>
+                </wp:inline>
+              </w:drawing>
             </w:r>
           </w:p>
         </w:tc>
@@ -3446,19 +3852,17 @@
               <w:spacing w:before="80" w:after="80"/>
               <w:rPr>
                 <w:rFonts w:ascii="Arial" w:hAnsi="Arial" w:cs="Arial"/>
-                <w:color w:val="C00000"/>
-                <w:sz w:val="20"/>
-                <w:szCs w:val="20"/>
-              </w:rPr>
-            </w:pPr>
-            <w:r>
-              <w:rPr>
-                <w:rFonts w:ascii="Arial" w:hAnsi="Arial" w:cs="Arial"/>
-                <w:color w:val="C00000"/>
-                <w:sz w:val="20"/>
-                <w:szCs w:val="20"/>
-              </w:rPr>
-              <w:t xml:space="preserve">Comments should be substantive; this means there should be at least 2-3 well-structured sentences with constructive feedback. </w:t>
+                <w:sz w:val="20"/>
+                <w:szCs w:val="20"/>
+              </w:rPr>
+            </w:pPr>
+            <w:r>
+              <w:rPr>
+                <w:rFonts w:ascii="Arial" w:hAnsi="Arial" w:cs="Arial"/>
+                <w:sz w:val="20"/>
+                <w:szCs w:val="20"/>
+              </w:rPr>
+              <w:t>Clicked on all links.  Home, About Us, Reservations, Login/Register all work without any issues</w:t>
             </w:r>
           </w:p>
         </w:tc>
@@ -3519,10 +3923,10 @@
       </w:tblPr>
       <w:tblGrid>
         <w:gridCol w:w="1250"/>
-        <w:gridCol w:w="3570"/>
-        <w:gridCol w:w="3930"/>
-        <w:gridCol w:w="2148"/>
-        <w:gridCol w:w="2052"/>
+        <w:gridCol w:w="2545"/>
+        <w:gridCol w:w="2162"/>
+        <w:gridCol w:w="1512"/>
+        <w:gridCol w:w="5481"/>
       </w:tblGrid>
       <w:tr>
         <w:trPr>
@@ -3683,6 +4087,16 @@
               </w:rPr>
               <w:t>Developer:</w:t>
             </w:r>
+            <w:r>
+              <w:rPr>
+                <w:rFonts w:ascii="Arial" w:hAnsi="Arial" w:cs="Arial"/>
+                <w:b/>
+                <w:bCs/>
+                <w:sz w:val="20"/>
+                <w:szCs w:val="20"/>
+              </w:rPr>
+              <w:t xml:space="preserve"> Darius</w:t>
+            </w:r>
           </w:p>
           <w:p>
             <w:pPr>
@@ -3754,6 +4168,16 @@
               </w:rPr>
               <w:t xml:space="preserve">Peer tester: </w:t>
             </w:r>
+            <w:r>
+              <w:rPr>
+                <w:rFonts w:ascii="Arial" w:hAnsi="Arial" w:cs="Arial"/>
+                <w:b/>
+                <w:bCs/>
+                <w:sz w:val="20"/>
+                <w:szCs w:val="20"/>
+              </w:rPr>
+              <w:t>Darius</w:t>
+            </w:r>
           </w:p>
           <w:p>
             <w:pPr>
@@ -3784,11 +4208,10 @@
             <w:r>
               <w:rPr>
                 <w:rFonts w:ascii="Arial" w:hAnsi="Arial" w:cs="Arial"/>
-                <w:color w:val="C00000"/>
-                <w:sz w:val="20"/>
-                <w:szCs w:val="20"/>
-              </w:rPr>
-              <w:t>&lt;yyyy/mm/dd&gt;</w:t>
+                <w:sz w:val="20"/>
+                <w:szCs w:val="20"/>
+              </w:rPr>
+              <w:t>2024/05/05</w:t>
             </w:r>
           </w:p>
         </w:tc>
@@ -4040,11 +4463,10 @@
             <w:r>
               <w:rPr>
                 <w:rFonts w:ascii="Arial" w:hAnsi="Arial" w:cs="Arial"/>
-                <w:color w:val="C00000"/>
-                <w:sz w:val="20"/>
-                <w:szCs w:val="20"/>
-              </w:rPr>
-              <w:t>&lt;yes/no&gt;</w:t>
+                <w:sz w:val="20"/>
+                <w:szCs w:val="20"/>
+              </w:rPr>
+              <w:t>Yes</w:t>
             </w:r>
           </w:p>
         </w:tc>
@@ -4057,19 +4479,68 @@
               <w:spacing w:before="80" w:after="80"/>
               <w:rPr>
                 <w:rFonts w:ascii="Arial" w:hAnsi="Arial" w:cs="Arial"/>
-                <w:color w:val="C00000"/>
-                <w:sz w:val="20"/>
-                <w:szCs w:val="20"/>
-              </w:rPr>
-            </w:pPr>
-            <w:r>
-              <w:rPr>
-                <w:rFonts w:ascii="Arial" w:hAnsi="Arial" w:cs="Arial"/>
-                <w:color w:val="C00000"/>
-                <w:sz w:val="20"/>
-                <w:szCs w:val="20"/>
-              </w:rPr>
-              <w:t>&lt;yes/no&gt;</w:t>
+                <w:sz w:val="20"/>
+                <w:szCs w:val="20"/>
+              </w:rPr>
+            </w:pPr>
+            <w:r>
+              <w:rPr>
+                <w:rFonts w:ascii="Arial" w:hAnsi="Arial" w:cs="Arial"/>
+                <w:sz w:val="20"/>
+                <w:szCs w:val="20"/>
+              </w:rPr>
+              <w:t>Yes</w:t>
+            </w:r>
+          </w:p>
+          <w:p>
+            <w:pPr>
+              <w:spacing w:before="80" w:after="80"/>
+              <w:rPr>
+                <w:rFonts w:ascii="Arial" w:hAnsi="Arial" w:cs="Arial"/>
+                <w:color w:val="C00000"/>
+                <w:sz w:val="20"/>
+                <w:szCs w:val="20"/>
+              </w:rPr>
+            </w:pPr>
+            <w:r>
+              <w:rPr>
+                <w:noProof/>
+              </w:rPr>
+              <w:drawing>
+                <wp:inline distT="0" distB="0" distL="0" distR="0" wp14:anchorId="276DAFBE" wp14:editId="35FBC74B">
+                  <wp:extent cx="3200400" cy="1257688"/>
+                  <wp:effectExtent l="0" t="0" r="0" b="0"/>
+                  <wp:docPr id="702101399" name="Picture 1"/>
+                  <wp:cNvGraphicFramePr>
+                    <a:graphicFrameLocks xmlns:a="http://schemas.openxmlformats.org/drawingml/2006/main" noChangeAspect="1"/>
+                  </wp:cNvGraphicFramePr>
+                  <a:graphic xmlns:a="http://schemas.openxmlformats.org/drawingml/2006/main">
+                    <a:graphicData uri="http://schemas.openxmlformats.org/drawingml/2006/picture">
+                      <pic:pic xmlns:pic="http://schemas.openxmlformats.org/drawingml/2006/picture">
+                        <pic:nvPicPr>
+                          <pic:cNvPr id="80984511" name=""/>
+                          <pic:cNvPicPr/>
+                        </pic:nvPicPr>
+                        <pic:blipFill>
+                          <a:blip r:embed="rId10"/>
+                          <a:stretch>
+                            <a:fillRect/>
+                          </a:stretch>
+                        </pic:blipFill>
+                        <pic:spPr>
+                          <a:xfrm>
+                            <a:off x="0" y="0"/>
+                            <a:ext cx="3211933" cy="1262220"/>
+                          </a:xfrm>
+                          <a:prstGeom prst="rect">
+                            <a:avLst/>
+                          </a:prstGeom>
+                        </pic:spPr>
+                      </pic:pic>
+                    </a:graphicData>
+                  </a:graphic>
+                </wp:inline>
+              </w:drawing>
             </w:r>
           </w:p>
         </w:tc>
@@ -4172,11 +4643,10 @@
             <w:r>
               <w:rPr>
                 <w:rFonts w:ascii="Arial" w:hAnsi="Arial" w:cs="Arial"/>
-                <w:color w:val="C00000"/>
-                <w:sz w:val="20"/>
-                <w:szCs w:val="20"/>
-              </w:rPr>
-              <w:t>&lt;yes/no&gt;</w:t>
+                <w:sz w:val="20"/>
+                <w:szCs w:val="20"/>
+              </w:rPr>
+              <w:t>Yes</w:t>
             </w:r>
           </w:p>
         </w:tc>
@@ -4189,19 +4659,68 @@
               <w:spacing w:before="80" w:after="80"/>
               <w:rPr>
                 <w:rFonts w:ascii="Arial" w:hAnsi="Arial" w:cs="Arial"/>
-                <w:color w:val="C00000"/>
-                <w:sz w:val="20"/>
-                <w:szCs w:val="20"/>
-              </w:rPr>
-            </w:pPr>
-            <w:r>
-              <w:rPr>
-                <w:rFonts w:ascii="Arial" w:hAnsi="Arial" w:cs="Arial"/>
-                <w:color w:val="C00000"/>
-                <w:sz w:val="20"/>
-                <w:szCs w:val="20"/>
-              </w:rPr>
-              <w:t>&lt;yes/no&gt;</w:t>
+                <w:sz w:val="20"/>
+                <w:szCs w:val="20"/>
+              </w:rPr>
+            </w:pPr>
+            <w:r>
+              <w:rPr>
+                <w:rFonts w:ascii="Arial" w:hAnsi="Arial" w:cs="Arial"/>
+                <w:sz w:val="20"/>
+                <w:szCs w:val="20"/>
+              </w:rPr>
+              <w:t>Yes</w:t>
+            </w:r>
+          </w:p>
+          <w:p>
+            <w:pPr>
+              <w:spacing w:before="80" w:after="80"/>
+              <w:rPr>
+                <w:rFonts w:ascii="Arial" w:hAnsi="Arial" w:cs="Arial"/>
+                <w:color w:val="C00000"/>
+                <w:sz w:val="20"/>
+                <w:szCs w:val="20"/>
+              </w:rPr>
+            </w:pPr>
+            <w:r>
+              <w:rPr>
+                <w:noProof/>
+              </w:rPr>
+              <w:drawing>
+                <wp:inline distT="0" distB="0" distL="0" distR="0" wp14:anchorId="0FEF8318" wp14:editId="3ED6907B">
+                  <wp:extent cx="3343275" cy="2039528"/>
+                  <wp:effectExtent l="0" t="0" r="0" b="0"/>
+                  <wp:docPr id="1772146574" name="Picture 1"/>
+                  <wp:cNvGraphicFramePr>
+                    <a:graphicFrameLocks xmlns:a="http://schemas.openxmlformats.org/drawingml/2006/main" noChangeAspect="1"/>
+                  </wp:cNvGraphicFramePr>
+                  <a:graphic xmlns:a="http://schemas.openxmlformats.org/drawingml/2006/main">
+                    <a:graphicData uri="http://schemas.openxmlformats.org/drawingml/2006/picture">
+                      <pic:pic xmlns:pic="http://schemas.openxmlformats.org/drawingml/2006/picture">
+                        <pic:nvPicPr>
+                          <pic:cNvPr id="1772146574" name=""/>
+                          <pic:cNvPicPr/>
+                        </pic:nvPicPr>
+                        <pic:blipFill>
+                          <a:blip r:embed="rId11"/>
+                          <a:stretch>
+                            <a:fillRect/>
+                          </a:stretch>
+                        </pic:blipFill>
+                        <pic:spPr>
+                          <a:xfrm>
+                            <a:off x="0" y="0"/>
+                            <a:ext cx="3373791" cy="2058144"/>
+                          </a:xfrm>
+                          <a:prstGeom prst="rect">
+                            <a:avLst/>
+                          </a:prstGeom>
+                        </pic:spPr>
+                      </pic:pic>
+                    </a:graphicData>
+                  </a:graphic>
+                </wp:inline>
+              </w:drawing>
             </w:r>
           </w:p>
         </w:tc>
@@ -4304,11 +4823,10 @@
             <w:r>
               <w:rPr>
                 <w:rFonts w:ascii="Arial" w:hAnsi="Arial" w:cs="Arial"/>
-                <w:color w:val="C00000"/>
-                <w:sz w:val="20"/>
-                <w:szCs w:val="20"/>
-              </w:rPr>
-              <w:t>&lt;yes/no&gt;</w:t>
+                <w:sz w:val="20"/>
+                <w:szCs w:val="20"/>
+              </w:rPr>
+              <w:t>Yes</w:t>
             </w:r>
           </w:p>
         </w:tc>
@@ -4321,19 +4839,69 @@
               <w:spacing w:before="80" w:after="80"/>
               <w:rPr>
                 <w:rFonts w:ascii="Arial" w:hAnsi="Arial" w:cs="Arial"/>
-                <w:color w:val="C00000"/>
-                <w:sz w:val="20"/>
-                <w:szCs w:val="20"/>
-              </w:rPr>
-            </w:pPr>
-            <w:r>
-              <w:rPr>
-                <w:rFonts w:ascii="Arial" w:hAnsi="Arial" w:cs="Arial"/>
-                <w:color w:val="C00000"/>
-                <w:sz w:val="20"/>
-                <w:szCs w:val="20"/>
-              </w:rPr>
-              <w:t>&lt;yes/no&gt;</w:t>
+                <w:sz w:val="20"/>
+                <w:szCs w:val="20"/>
+              </w:rPr>
+            </w:pPr>
+            <w:r>
+              <w:rPr>
+                <w:rFonts w:ascii="Arial" w:hAnsi="Arial" w:cs="Arial"/>
+                <w:sz w:val="20"/>
+                <w:szCs w:val="20"/>
+              </w:rPr>
+              <w:t>Yes</w:t>
+            </w:r>
+          </w:p>
+          <w:p>
+            <w:pPr>
+              <w:spacing w:before="80" w:after="80"/>
+              <w:rPr>
+                <w:rFonts w:ascii="Arial" w:hAnsi="Arial" w:cs="Arial"/>
+                <w:color w:val="C00000"/>
+                <w:sz w:val="20"/>
+                <w:szCs w:val="20"/>
+              </w:rPr>
+            </w:pPr>
+            <w:r>
+              <w:rPr>
+                <w:noProof/>
+              </w:rPr>
+              <w:lastRenderedPageBreak/>
+              <w:drawing>
+                <wp:inline distT="0" distB="0" distL="0" distR="0" wp14:anchorId="65A7CEDB" wp14:editId="45357DAA">
+                  <wp:extent cx="3238346" cy="2010663"/>
+                  <wp:effectExtent l="0" t="0" r="635" b="8890"/>
+                  <wp:docPr id="2094389711" name="Picture 1"/>
+                  <wp:cNvGraphicFramePr>
+                    <a:graphicFrameLocks xmlns:a="http://schemas.openxmlformats.org/drawingml/2006/main" noChangeAspect="1"/>
+                  </wp:cNvGraphicFramePr>
+                  <a:graphic xmlns:a="http://schemas.openxmlformats.org/drawingml/2006/main">
+                    <a:graphicData uri="http://schemas.openxmlformats.org/drawingml/2006/picture">
+                      <pic:pic xmlns:pic="http://schemas.openxmlformats.org/drawingml/2006/picture">
+                        <pic:nvPicPr>
+                          <pic:cNvPr id="2094389711" name=""/>
+                          <pic:cNvPicPr/>
+                        </pic:nvPicPr>
+                        <pic:blipFill>
+                          <a:blip r:embed="rId12"/>
+                          <a:stretch>
+                            <a:fillRect/>
+                          </a:stretch>
+                        </pic:blipFill>
+                        <pic:spPr>
+                          <a:xfrm>
+                            <a:off x="0" y="0"/>
+                            <a:ext cx="3251770" cy="2018998"/>
+                          </a:xfrm>
+                          <a:prstGeom prst="rect">
+                            <a:avLst/>
+                          </a:prstGeom>
+                        </pic:spPr>
+                      </pic:pic>
+                    </a:graphicData>
+                  </a:graphic>
+                </wp:inline>
+              </w:drawing>
             </w:r>
           </w:p>
         </w:tc>
@@ -4361,6 +4929,7 @@
                 <w:sz w:val="20"/>
                 <w:szCs w:val="20"/>
               </w:rPr>
+              <w:lastRenderedPageBreak/>
               <w:t>4</w:t>
             </w:r>
           </w:p>
@@ -4436,11 +5005,10 @@
             <w:r>
               <w:rPr>
                 <w:rFonts w:ascii="Arial" w:hAnsi="Arial" w:cs="Arial"/>
-                <w:color w:val="C00000"/>
-                <w:sz w:val="20"/>
-                <w:szCs w:val="20"/>
-              </w:rPr>
-              <w:t>&lt;yes/no&gt;</w:t>
+                <w:sz w:val="20"/>
+                <w:szCs w:val="20"/>
+              </w:rPr>
+              <w:t>Yes</w:t>
             </w:r>
           </w:p>
         </w:tc>
@@ -4453,19 +5021,68 @@
               <w:spacing w:before="80" w:after="80"/>
               <w:rPr>
                 <w:rFonts w:ascii="Arial" w:hAnsi="Arial" w:cs="Arial"/>
-                <w:color w:val="C00000"/>
-                <w:sz w:val="20"/>
-                <w:szCs w:val="20"/>
-              </w:rPr>
-            </w:pPr>
-            <w:r>
-              <w:rPr>
-                <w:rFonts w:ascii="Arial" w:hAnsi="Arial" w:cs="Arial"/>
-                <w:color w:val="C00000"/>
-                <w:sz w:val="20"/>
-                <w:szCs w:val="20"/>
-              </w:rPr>
-              <w:t>&lt;yes/no&gt;</w:t>
+                <w:sz w:val="20"/>
+                <w:szCs w:val="20"/>
+              </w:rPr>
+            </w:pPr>
+            <w:r>
+              <w:rPr>
+                <w:rFonts w:ascii="Arial" w:hAnsi="Arial" w:cs="Arial"/>
+                <w:sz w:val="20"/>
+                <w:szCs w:val="20"/>
+              </w:rPr>
+              <w:t>Yes</w:t>
+            </w:r>
+          </w:p>
+          <w:p>
+            <w:pPr>
+              <w:spacing w:before="80" w:after="80"/>
+              <w:rPr>
+                <w:rFonts w:ascii="Arial" w:hAnsi="Arial" w:cs="Arial"/>
+                <w:color w:val="C00000"/>
+                <w:sz w:val="20"/>
+                <w:szCs w:val="20"/>
+              </w:rPr>
+            </w:pPr>
+            <w:r>
+              <w:rPr>
+                <w:noProof/>
+              </w:rPr>
+              <w:drawing>
+                <wp:inline distT="0" distB="0" distL="0" distR="0" wp14:anchorId="347ED684" wp14:editId="3477B7F3">
+                  <wp:extent cx="3209925" cy="2520187"/>
+                  <wp:effectExtent l="0" t="0" r="0" b="0"/>
+                  <wp:docPr id="1877193856" name="Picture 1"/>
+                  <wp:cNvGraphicFramePr>
+                    <a:graphicFrameLocks xmlns:a="http://schemas.openxmlformats.org/drawingml/2006/main" noChangeAspect="1"/>
+                  </wp:cNvGraphicFramePr>
+                  <a:graphic xmlns:a="http://schemas.openxmlformats.org/drawingml/2006/main">
+                    <a:graphicData uri="http://schemas.openxmlformats.org/drawingml/2006/picture">
+                      <pic:pic xmlns:pic="http://schemas.openxmlformats.org/drawingml/2006/picture">
+                        <pic:nvPicPr>
+                          <pic:cNvPr id="1877193856" name=""/>
+                          <pic:cNvPicPr/>
+                        </pic:nvPicPr>
+                        <pic:blipFill>
+                          <a:blip r:embed="rId13"/>
+                          <a:stretch>
+                            <a:fillRect/>
+                          </a:stretch>
+                        </pic:blipFill>
+                        <pic:spPr>
+                          <a:xfrm>
+                            <a:off x="0" y="0"/>
+                            <a:ext cx="3222793" cy="2530290"/>
+                          </a:xfrm>
+                          <a:prstGeom prst="rect">
+                            <a:avLst/>
+                          </a:prstGeom>
+                        </pic:spPr>
+                      </pic:pic>
+                    </a:graphicData>
+                  </a:graphic>
+                </wp:inline>
+              </w:drawing>
             </w:r>
           </w:p>
         </w:tc>
@@ -4635,19 +5252,25 @@
               <w:spacing w:before="80" w:after="80"/>
               <w:rPr>
                 <w:rFonts w:ascii="Arial" w:hAnsi="Arial" w:cs="Arial"/>
-                <w:color w:val="C00000"/>
-                <w:sz w:val="20"/>
-                <w:szCs w:val="20"/>
-              </w:rPr>
-            </w:pPr>
-            <w:r>
-              <w:rPr>
-                <w:rFonts w:ascii="Arial" w:hAnsi="Arial" w:cs="Arial"/>
-                <w:color w:val="C00000"/>
-                <w:sz w:val="20"/>
-                <w:szCs w:val="20"/>
-              </w:rPr>
-              <w:t>Comments should be substantive; this means there should be at least 2-3 well-structured sentences with constructive feedback.</w:t>
+                <w:sz w:val="20"/>
+                <w:szCs w:val="20"/>
+              </w:rPr>
+            </w:pPr>
+            <w:r>
+              <w:rPr>
+                <w:rFonts w:ascii="Arial" w:hAnsi="Arial" w:cs="Arial"/>
+                <w:sz w:val="20"/>
+                <w:szCs w:val="20"/>
+              </w:rPr>
+              <w:t xml:space="preserve">Login page </w:t>
+            </w:r>
+            <w:r>
+              <w:rPr>
+                <w:rFonts w:ascii="Arial" w:hAnsi="Arial" w:cs="Arial"/>
+                <w:sz w:val="20"/>
+                <w:szCs w:val="20"/>
+              </w:rPr>
+              <w:t>can be navigated to by any other page.  User is able to enter and submit data within both fields.</w:t>
             </w:r>
           </w:p>
         </w:tc>
@@ -4672,10 +5295,10 @@
       </w:tblPr>
       <w:tblGrid>
         <w:gridCol w:w="1250"/>
-        <w:gridCol w:w="3570"/>
-        <w:gridCol w:w="3930"/>
-        <w:gridCol w:w="2148"/>
-        <w:gridCol w:w="2052"/>
+        <w:gridCol w:w="2303"/>
+        <w:gridCol w:w="2494"/>
+        <w:gridCol w:w="1632"/>
+        <w:gridCol w:w="5271"/>
       </w:tblGrid>
       <w:tr>
         <w:trPr>
@@ -4701,6 +5324,7 @@
                 <w:sz w:val="24"/>
                 <w:szCs w:val="24"/>
               </w:rPr>
+              <w:lastRenderedPageBreak/>
               <w:t xml:space="preserve">Test </w:t>
             </w:r>
             <w:r>
@@ -4844,6 +5468,16 @@
               </w:rPr>
               <w:t>Developer:</w:t>
             </w:r>
+            <w:r>
+              <w:rPr>
+                <w:rFonts w:ascii="Arial" w:hAnsi="Arial" w:cs="Arial"/>
+                <w:b/>
+                <w:bCs/>
+                <w:sz w:val="20"/>
+                <w:szCs w:val="20"/>
+              </w:rPr>
+              <w:t xml:space="preserve"> Darius</w:t>
+            </w:r>
           </w:p>
           <w:p>
             <w:pPr>
@@ -4915,6 +5549,16 @@
               </w:rPr>
               <w:t xml:space="preserve">Peer tester: </w:t>
             </w:r>
+            <w:r>
+              <w:rPr>
+                <w:rFonts w:ascii="Arial" w:hAnsi="Arial" w:cs="Arial"/>
+                <w:b/>
+                <w:bCs/>
+                <w:sz w:val="20"/>
+                <w:szCs w:val="20"/>
+              </w:rPr>
+              <w:t>Darius</w:t>
+            </w:r>
           </w:p>
           <w:p>
             <w:pPr>
@@ -4945,11 +5589,10 @@
             <w:r>
               <w:rPr>
                 <w:rFonts w:ascii="Arial" w:hAnsi="Arial" w:cs="Arial"/>
-                <w:color w:val="C00000"/>
-                <w:sz w:val="20"/>
-                <w:szCs w:val="20"/>
-              </w:rPr>
-              <w:t>&lt;yyyy/mm/dd&gt;</w:t>
+                <w:sz w:val="20"/>
+                <w:szCs w:val="20"/>
+              </w:rPr>
+              <w:t>2024/05/05</w:t>
             </w:r>
           </w:p>
         </w:tc>
@@ -5200,11 +5843,10 @@
             <w:r>
               <w:rPr>
                 <w:rFonts w:ascii="Arial" w:hAnsi="Arial" w:cs="Arial"/>
-                <w:color w:val="C00000"/>
-                <w:sz w:val="20"/>
-                <w:szCs w:val="20"/>
-              </w:rPr>
-              <w:t>&lt;yes/no&gt;</w:t>
+                <w:sz w:val="20"/>
+                <w:szCs w:val="20"/>
+              </w:rPr>
+              <w:t>Yes</w:t>
             </w:r>
           </w:p>
         </w:tc>
@@ -5217,19 +5859,68 @@
               <w:spacing w:before="80" w:after="80"/>
               <w:rPr>
                 <w:rFonts w:ascii="Arial" w:hAnsi="Arial" w:cs="Arial"/>
-                <w:color w:val="C00000"/>
-                <w:sz w:val="20"/>
-                <w:szCs w:val="20"/>
-              </w:rPr>
-            </w:pPr>
-            <w:r>
-              <w:rPr>
-                <w:rFonts w:ascii="Arial" w:hAnsi="Arial" w:cs="Arial"/>
-                <w:color w:val="C00000"/>
-                <w:sz w:val="20"/>
-                <w:szCs w:val="20"/>
-              </w:rPr>
-              <w:t>&lt;yes/no&gt;</w:t>
+                <w:sz w:val="20"/>
+                <w:szCs w:val="20"/>
+              </w:rPr>
+            </w:pPr>
+            <w:r>
+              <w:rPr>
+                <w:rFonts w:ascii="Arial" w:hAnsi="Arial" w:cs="Arial"/>
+                <w:sz w:val="20"/>
+                <w:szCs w:val="20"/>
+              </w:rPr>
+              <w:t>Yes</w:t>
+            </w:r>
+          </w:p>
+          <w:p>
+            <w:pPr>
+              <w:spacing w:before="80" w:after="80"/>
+              <w:rPr>
+                <w:rFonts w:ascii="Arial" w:hAnsi="Arial" w:cs="Arial"/>
+                <w:color w:val="C00000"/>
+                <w:sz w:val="20"/>
+                <w:szCs w:val="20"/>
+              </w:rPr>
+            </w:pPr>
+            <w:r>
+              <w:rPr>
+                <w:noProof/>
+              </w:rPr>
+              <w:drawing>
+                <wp:inline distT="0" distB="0" distL="0" distR="0" wp14:anchorId="29E5027D" wp14:editId="519D32DA">
+                  <wp:extent cx="3200400" cy="1257688"/>
+                  <wp:effectExtent l="0" t="0" r="0" b="0"/>
+                  <wp:docPr id="1410490722" name="Picture 1"/>
+                  <wp:cNvGraphicFramePr>
+                    <a:graphicFrameLocks xmlns:a="http://schemas.openxmlformats.org/drawingml/2006/main" noChangeAspect="1"/>
+                  </wp:cNvGraphicFramePr>
+                  <a:graphic xmlns:a="http://schemas.openxmlformats.org/drawingml/2006/main">
+                    <a:graphicData uri="http://schemas.openxmlformats.org/drawingml/2006/picture">
+                      <pic:pic xmlns:pic="http://schemas.openxmlformats.org/drawingml/2006/picture">
+                        <pic:nvPicPr>
+                          <pic:cNvPr id="80984511" name=""/>
+                          <pic:cNvPicPr/>
+                        </pic:nvPicPr>
+                        <pic:blipFill>
+                          <a:blip r:embed="rId10"/>
+                          <a:stretch>
+                            <a:fillRect/>
+                          </a:stretch>
+                        </pic:blipFill>
+                        <pic:spPr>
+                          <a:xfrm>
+                            <a:off x="0" y="0"/>
+                            <a:ext cx="3211933" cy="1262220"/>
+                          </a:xfrm>
+                          <a:prstGeom prst="rect">
+                            <a:avLst/>
+                          </a:prstGeom>
+                        </pic:spPr>
+                      </pic:pic>
+                    </a:graphicData>
+                  </a:graphic>
+                </wp:inline>
+              </w:drawing>
             </w:r>
           </w:p>
         </w:tc>
@@ -5324,11 +6015,10 @@
             <w:r>
               <w:rPr>
                 <w:rFonts w:ascii="Arial" w:hAnsi="Arial" w:cs="Arial"/>
-                <w:color w:val="C00000"/>
-                <w:sz w:val="20"/>
-                <w:szCs w:val="20"/>
-              </w:rPr>
-              <w:t>&lt;yes/no&gt;</w:t>
+                <w:sz w:val="20"/>
+                <w:szCs w:val="20"/>
+              </w:rPr>
+              <w:t>Yes</w:t>
             </w:r>
           </w:p>
         </w:tc>
@@ -5341,19 +6031,68 @@
               <w:spacing w:before="80" w:after="80"/>
               <w:rPr>
                 <w:rFonts w:ascii="Arial" w:hAnsi="Arial" w:cs="Arial"/>
-                <w:color w:val="C00000"/>
-                <w:sz w:val="20"/>
-                <w:szCs w:val="20"/>
-              </w:rPr>
-            </w:pPr>
-            <w:r>
-              <w:rPr>
-                <w:rFonts w:ascii="Arial" w:hAnsi="Arial" w:cs="Arial"/>
-                <w:color w:val="C00000"/>
-                <w:sz w:val="20"/>
-                <w:szCs w:val="20"/>
-              </w:rPr>
-              <w:t>&lt;yes/no&gt;</w:t>
+                <w:sz w:val="20"/>
+                <w:szCs w:val="20"/>
+              </w:rPr>
+            </w:pPr>
+            <w:r>
+              <w:rPr>
+                <w:rFonts w:ascii="Arial" w:hAnsi="Arial" w:cs="Arial"/>
+                <w:sz w:val="20"/>
+                <w:szCs w:val="20"/>
+              </w:rPr>
+              <w:t>Yes</w:t>
+            </w:r>
+          </w:p>
+          <w:p>
+            <w:pPr>
+              <w:spacing w:before="80" w:after="80"/>
+              <w:rPr>
+                <w:rFonts w:ascii="Arial" w:hAnsi="Arial" w:cs="Arial"/>
+                <w:color w:val="C00000"/>
+                <w:sz w:val="20"/>
+                <w:szCs w:val="20"/>
+              </w:rPr>
+            </w:pPr>
+            <w:r>
+              <w:rPr>
+                <w:noProof/>
+              </w:rPr>
+              <w:drawing>
+                <wp:inline distT="0" distB="0" distL="0" distR="0" wp14:anchorId="6D5DC6C2" wp14:editId="419EE482">
+                  <wp:extent cx="3209925" cy="2520187"/>
+                  <wp:effectExtent l="0" t="0" r="0" b="0"/>
+                  <wp:docPr id="128067179" name="Picture 1"/>
+                  <wp:cNvGraphicFramePr>
+                    <a:graphicFrameLocks xmlns:a="http://schemas.openxmlformats.org/drawingml/2006/main" noChangeAspect="1"/>
+                  </wp:cNvGraphicFramePr>
+                  <a:graphic xmlns:a="http://schemas.openxmlformats.org/drawingml/2006/main">
+                    <a:graphicData uri="http://schemas.openxmlformats.org/drawingml/2006/picture">
+                      <pic:pic xmlns:pic="http://schemas.openxmlformats.org/drawingml/2006/picture">
+                        <pic:nvPicPr>
+                          <pic:cNvPr id="1877193856" name=""/>
+                          <pic:cNvPicPr/>
+                        </pic:nvPicPr>
+                        <pic:blipFill>
+                          <a:blip r:embed="rId13"/>
+                          <a:stretch>
+                            <a:fillRect/>
+                          </a:stretch>
+                        </pic:blipFill>
+                        <pic:spPr>
+                          <a:xfrm>
+                            <a:off x="0" y="0"/>
+                            <a:ext cx="3222793" cy="2530290"/>
+                          </a:xfrm>
+                          <a:prstGeom prst="rect">
+                            <a:avLst/>
+                          </a:prstGeom>
+                        </pic:spPr>
+                      </pic:pic>
+                    </a:graphicData>
+                  </a:graphic>
+                </wp:inline>
+              </w:drawing>
             </w:r>
           </w:p>
         </w:tc>
@@ -5381,6 +6120,7 @@
                 <w:sz w:val="20"/>
                 <w:szCs w:val="20"/>
               </w:rPr>
+              <w:lastRenderedPageBreak/>
               <w:t>3</w:t>
             </w:r>
           </w:p>
@@ -5448,11 +6188,19 @@
             <w:r>
               <w:rPr>
                 <w:rFonts w:ascii="Arial" w:hAnsi="Arial" w:cs="Arial"/>
-                <w:color w:val="C00000"/>
-                <w:sz w:val="20"/>
-                <w:szCs w:val="20"/>
-              </w:rPr>
-              <w:t>&lt;yes/no&gt;</w:t>
+                <w:sz w:val="20"/>
+                <w:szCs w:val="20"/>
+              </w:rPr>
+              <w:t>Yes</w:t>
+            </w:r>
+            <w:r>
+              <w:rPr>
+                <w:rFonts w:ascii="Arial" w:hAnsi="Arial" w:cs="Arial"/>
+                <w:color w:val="C00000"/>
+                <w:sz w:val="20"/>
+                <w:szCs w:val="20"/>
+              </w:rPr>
+              <w:t xml:space="preserve"> </w:t>
             </w:r>
           </w:p>
         </w:tc>
@@ -5465,19 +6213,68 @@
               <w:spacing w:before="80" w:after="80"/>
               <w:rPr>
                 <w:rFonts w:ascii="Arial" w:hAnsi="Arial" w:cs="Arial"/>
-                <w:color w:val="C00000"/>
-                <w:sz w:val="20"/>
-                <w:szCs w:val="20"/>
-              </w:rPr>
-            </w:pPr>
-            <w:r>
-              <w:rPr>
-                <w:rFonts w:ascii="Arial" w:hAnsi="Arial" w:cs="Arial"/>
-                <w:color w:val="C00000"/>
-                <w:sz w:val="20"/>
-                <w:szCs w:val="20"/>
-              </w:rPr>
-              <w:t>&lt;yes/no&gt;</w:t>
+                <w:sz w:val="20"/>
+                <w:szCs w:val="20"/>
+              </w:rPr>
+            </w:pPr>
+            <w:r>
+              <w:rPr>
+                <w:rFonts w:ascii="Arial" w:hAnsi="Arial" w:cs="Arial"/>
+                <w:sz w:val="20"/>
+                <w:szCs w:val="20"/>
+              </w:rPr>
+              <w:t>Yes</w:t>
+            </w:r>
+          </w:p>
+          <w:p>
+            <w:pPr>
+              <w:spacing w:before="80" w:after="80"/>
+              <w:rPr>
+                <w:rFonts w:ascii="Arial" w:hAnsi="Arial" w:cs="Arial"/>
+                <w:color w:val="C00000"/>
+                <w:sz w:val="20"/>
+                <w:szCs w:val="20"/>
+              </w:rPr>
+            </w:pPr>
+            <w:r>
+              <w:rPr>
+                <w:noProof/>
+              </w:rPr>
+              <w:drawing>
+                <wp:inline distT="0" distB="0" distL="0" distR="0" wp14:anchorId="02404CA2" wp14:editId="77C8A024">
+                  <wp:extent cx="3200400" cy="1257688"/>
+                  <wp:effectExtent l="0" t="0" r="0" b="0"/>
+                  <wp:docPr id="1221706357" name="Picture 1"/>
+                  <wp:cNvGraphicFramePr>
+                    <a:graphicFrameLocks xmlns:a="http://schemas.openxmlformats.org/drawingml/2006/main" noChangeAspect="1"/>
+                  </wp:cNvGraphicFramePr>
+                  <a:graphic xmlns:a="http://schemas.openxmlformats.org/drawingml/2006/main">
+                    <a:graphicData uri="http://schemas.openxmlformats.org/drawingml/2006/picture">
+                      <pic:pic xmlns:pic="http://schemas.openxmlformats.org/drawingml/2006/picture">
+                        <pic:nvPicPr>
+                          <pic:cNvPr id="80984511" name=""/>
+                          <pic:cNvPicPr/>
+                        </pic:nvPicPr>
+                        <pic:blipFill>
+                          <a:blip r:embed="rId10"/>
+                          <a:stretch>
+                            <a:fillRect/>
+                          </a:stretch>
+                        </pic:blipFill>
+                        <pic:spPr>
+                          <a:xfrm>
+                            <a:off x="0" y="0"/>
+                            <a:ext cx="3211933" cy="1262220"/>
+                          </a:xfrm>
+                          <a:prstGeom prst="rect">
+                            <a:avLst/>
+                          </a:prstGeom>
+                        </pic:spPr>
+                      </pic:pic>
+                    </a:graphicData>
+                  </a:graphic>
+                </wp:inline>
+              </w:drawing>
             </w:r>
           </w:p>
         </w:tc>
@@ -5787,11 +6584,18 @@
             <w:r>
               <w:rPr>
                 <w:rFonts w:ascii="Arial" w:hAnsi="Arial" w:cs="Arial"/>
-                <w:color w:val="C00000"/>
-                <w:sz w:val="20"/>
-                <w:szCs w:val="20"/>
-              </w:rPr>
-              <w:t>Comments should be substantive; this means there should be at least 2-3 well-structured sentences with constructive feedback.</w:t>
+                <w:sz w:val="20"/>
+                <w:szCs w:val="20"/>
+              </w:rPr>
+              <w:t>User can enter data into the login/registration page</w:t>
+            </w:r>
+            <w:r>
+              <w:rPr>
+                <w:rFonts w:ascii="Arial" w:hAnsi="Arial" w:cs="Arial"/>
+                <w:sz w:val="20"/>
+                <w:szCs w:val="20"/>
+              </w:rPr>
+              <w:t>.  Data is recorded in the backend without any issues</w:t>
             </w:r>
           </w:p>
         </w:tc>
@@ -5815,10 +6619,10 @@
       </w:tblPr>
       <w:tblGrid>
         <w:gridCol w:w="1250"/>
-        <w:gridCol w:w="3570"/>
-        <w:gridCol w:w="3930"/>
-        <w:gridCol w:w="2148"/>
-        <w:gridCol w:w="2052"/>
+        <w:gridCol w:w="2344"/>
+        <w:gridCol w:w="2564"/>
+        <w:gridCol w:w="1521"/>
+        <w:gridCol w:w="5271"/>
       </w:tblGrid>
       <w:tr>
         <w:trPr>
@@ -5844,7 +6648,6 @@
                 <w:sz w:val="24"/>
                 <w:szCs w:val="24"/>
               </w:rPr>
-              <w:lastRenderedPageBreak/>
               <w:t xml:space="preserve">Test </w:t>
             </w:r>
             <w:r>
@@ -5988,6 +6791,16 @@
               </w:rPr>
               <w:t>Developer:</w:t>
             </w:r>
+            <w:r>
+              <w:rPr>
+                <w:rFonts w:ascii="Arial" w:hAnsi="Arial" w:cs="Arial"/>
+                <w:b/>
+                <w:bCs/>
+                <w:sz w:val="20"/>
+                <w:szCs w:val="20"/>
+              </w:rPr>
+              <w:t xml:space="preserve"> Darius</w:t>
+            </w:r>
           </w:p>
           <w:p>
             <w:pPr>
@@ -6050,6 +6863,16 @@
               </w:rPr>
               <w:t xml:space="preserve">Peer tester: </w:t>
             </w:r>
+            <w:r>
+              <w:rPr>
+                <w:rFonts w:ascii="Arial" w:hAnsi="Arial" w:cs="Arial"/>
+                <w:b/>
+                <w:bCs/>
+                <w:sz w:val="20"/>
+                <w:szCs w:val="20"/>
+              </w:rPr>
+              <w:t>Darius</w:t>
+            </w:r>
           </w:p>
           <w:p>
             <w:pPr>
@@ -6080,11 +6903,10 @@
             <w:r>
               <w:rPr>
                 <w:rFonts w:ascii="Arial" w:hAnsi="Arial" w:cs="Arial"/>
-                <w:color w:val="C00000"/>
-                <w:sz w:val="20"/>
-                <w:szCs w:val="20"/>
-              </w:rPr>
-              <w:t>&lt;yyyy/mm/dd&gt;</w:t>
+                <w:sz w:val="20"/>
+                <w:szCs w:val="20"/>
+              </w:rPr>
+              <w:t>2024/05/05</w:t>
             </w:r>
           </w:p>
         </w:tc>
@@ -6265,19 +7087,25 @@
               <w:spacing w:before="80" w:after="80"/>
               <w:rPr>
                 <w:rFonts w:ascii="Arial" w:hAnsi="Arial" w:cs="Arial"/>
-                <w:color w:val="C00000"/>
-                <w:sz w:val="20"/>
-                <w:szCs w:val="20"/>
-              </w:rPr>
-            </w:pPr>
-            <w:r>
-              <w:rPr>
-                <w:rFonts w:ascii="Arial" w:hAnsi="Arial" w:cs="Arial"/>
-                <w:color w:val="C00000"/>
-                <w:sz w:val="20"/>
-                <w:szCs w:val="20"/>
-              </w:rPr>
-              <w:t>&lt;Enter an action&gt;</w:t>
+                <w:sz w:val="20"/>
+                <w:szCs w:val="20"/>
+              </w:rPr>
+            </w:pPr>
+            <w:r>
+              <w:rPr>
+                <w:rFonts w:ascii="Arial" w:hAnsi="Arial" w:cs="Arial"/>
+                <w:sz w:val="20"/>
+                <w:szCs w:val="20"/>
+              </w:rPr>
+              <w:t xml:space="preserve">User </w:t>
+            </w:r>
+            <w:r>
+              <w:rPr>
+                <w:rFonts w:ascii="Arial" w:hAnsi="Arial" w:cs="Arial"/>
+                <w:sz w:val="20"/>
+                <w:szCs w:val="20"/>
+              </w:rPr>
+              <w:t>navigates to the login/registration page</w:t>
             </w:r>
           </w:p>
         </w:tc>
@@ -6290,19 +7118,17 @@
               <w:spacing w:before="80" w:after="80"/>
               <w:rPr>
                 <w:rFonts w:ascii="Arial" w:hAnsi="Arial" w:cs="Arial"/>
-                <w:color w:val="C00000"/>
-                <w:sz w:val="20"/>
-                <w:szCs w:val="20"/>
-              </w:rPr>
-            </w:pPr>
-            <w:r>
-              <w:rPr>
-                <w:rFonts w:ascii="Arial" w:hAnsi="Arial" w:cs="Arial"/>
-                <w:color w:val="C00000"/>
-                <w:sz w:val="20"/>
-                <w:szCs w:val="20"/>
-              </w:rPr>
-              <w:t>&lt;Enter the expected results&gt;</w:t>
+                <w:sz w:val="20"/>
+                <w:szCs w:val="20"/>
+              </w:rPr>
+            </w:pPr>
+            <w:r>
+              <w:rPr>
+                <w:rFonts w:ascii="Arial" w:hAnsi="Arial" w:cs="Arial"/>
+                <w:sz w:val="20"/>
+                <w:szCs w:val="20"/>
+              </w:rPr>
+              <w:t>Login/Registration page loads without any issues</w:t>
             </w:r>
           </w:p>
         </w:tc>
@@ -6323,11 +7149,10 @@
             <w:r>
               <w:rPr>
                 <w:rFonts w:ascii="Arial" w:hAnsi="Arial" w:cs="Arial"/>
-                <w:color w:val="C00000"/>
-                <w:sz w:val="20"/>
-                <w:szCs w:val="20"/>
-              </w:rPr>
-              <w:t>&lt;yes/no&gt;</w:t>
+                <w:sz w:val="20"/>
+                <w:szCs w:val="20"/>
+              </w:rPr>
+              <w:t>Yes</w:t>
             </w:r>
           </w:p>
         </w:tc>
@@ -6348,11 +7173,10 @@
             <w:r>
               <w:rPr>
                 <w:rFonts w:ascii="Arial" w:hAnsi="Arial" w:cs="Arial"/>
-                <w:color w:val="C00000"/>
-                <w:sz w:val="20"/>
-                <w:szCs w:val="20"/>
-              </w:rPr>
-              <w:t>&lt;yes/no&gt;</w:t>
+                <w:sz w:val="20"/>
+                <w:szCs w:val="20"/>
+              </w:rPr>
+              <w:t>Yes</w:t>
             </w:r>
           </w:p>
         </w:tc>
@@ -6393,19 +7217,17 @@
               <w:spacing w:before="80" w:after="80"/>
               <w:rPr>
                 <w:rFonts w:ascii="Arial" w:hAnsi="Arial" w:cs="Arial"/>
-                <w:color w:val="C00000"/>
-                <w:sz w:val="20"/>
-                <w:szCs w:val="20"/>
-              </w:rPr>
-            </w:pPr>
-            <w:r>
-              <w:rPr>
-                <w:rFonts w:ascii="Arial" w:hAnsi="Arial" w:cs="Arial"/>
-                <w:color w:val="C00000"/>
-                <w:sz w:val="20"/>
-                <w:szCs w:val="20"/>
-              </w:rPr>
-              <w:t>&lt;Enter an action&gt;</w:t>
+                <w:sz w:val="20"/>
+                <w:szCs w:val="20"/>
+              </w:rPr>
+            </w:pPr>
+            <w:r>
+              <w:rPr>
+                <w:rFonts w:ascii="Arial" w:hAnsi="Arial" w:cs="Arial"/>
+                <w:sz w:val="20"/>
+                <w:szCs w:val="20"/>
+              </w:rPr>
+              <w:t>User can enter data to register account</w:t>
             </w:r>
           </w:p>
         </w:tc>
@@ -6430,7 +7252,16 @@
                 <w:sz w:val="20"/>
                 <w:szCs w:val="20"/>
               </w:rPr>
-              <w:t>&lt;Enter the expected results&gt;</w:t>
+              <w:t xml:space="preserve">Data is </w:t>
+            </w:r>
+            <w:r>
+              <w:rPr>
+                <w:rFonts w:ascii="Arial" w:hAnsi="Arial" w:cs="Arial"/>
+                <w:color w:val="C00000"/>
+                <w:sz w:val="20"/>
+                <w:szCs w:val="20"/>
+              </w:rPr>
+              <w:t>seen on the fields</w:t>
             </w:r>
           </w:p>
         </w:tc>
@@ -6451,11 +7282,10 @@
             <w:r>
               <w:rPr>
                 <w:rFonts w:ascii="Arial" w:hAnsi="Arial" w:cs="Arial"/>
-                <w:color w:val="C00000"/>
-                <w:sz w:val="20"/>
-                <w:szCs w:val="20"/>
-              </w:rPr>
-              <w:t>&lt;yes/no&gt;</w:t>
+                <w:sz w:val="20"/>
+                <w:szCs w:val="20"/>
+              </w:rPr>
+              <w:t>Yes</w:t>
             </w:r>
           </w:p>
         </w:tc>
@@ -6468,19 +7298,69 @@
               <w:spacing w:before="80" w:after="80"/>
               <w:rPr>
                 <w:rFonts w:ascii="Arial" w:hAnsi="Arial" w:cs="Arial"/>
-                <w:color w:val="C00000"/>
-                <w:sz w:val="20"/>
-                <w:szCs w:val="20"/>
-              </w:rPr>
-            </w:pPr>
-            <w:r>
-              <w:rPr>
-                <w:rFonts w:ascii="Arial" w:hAnsi="Arial" w:cs="Arial"/>
-                <w:color w:val="C00000"/>
-                <w:sz w:val="20"/>
-                <w:szCs w:val="20"/>
-              </w:rPr>
-              <w:t>&lt;yes/no&gt;</w:t>
+                <w:sz w:val="20"/>
+                <w:szCs w:val="20"/>
+              </w:rPr>
+            </w:pPr>
+            <w:r>
+              <w:rPr>
+                <w:rFonts w:ascii="Arial" w:hAnsi="Arial" w:cs="Arial"/>
+                <w:sz w:val="20"/>
+                <w:szCs w:val="20"/>
+              </w:rPr>
+              <w:t>Yes</w:t>
+            </w:r>
+          </w:p>
+          <w:p>
+            <w:pPr>
+              <w:spacing w:before="80" w:after="80"/>
+              <w:rPr>
+                <w:rFonts w:ascii="Arial" w:hAnsi="Arial" w:cs="Arial"/>
+                <w:color w:val="C00000"/>
+                <w:sz w:val="20"/>
+                <w:szCs w:val="20"/>
+              </w:rPr>
+            </w:pPr>
+            <w:r>
+              <w:rPr>
+                <w:noProof/>
+              </w:rPr>
+              <w:lastRenderedPageBreak/>
+              <w:drawing>
+                <wp:inline distT="0" distB="0" distL="0" distR="0" wp14:anchorId="447A9CE7" wp14:editId="2EE23358">
+                  <wp:extent cx="3209925" cy="2520187"/>
+                  <wp:effectExtent l="0" t="0" r="0" b="0"/>
+                  <wp:docPr id="111311227" name="Picture 1"/>
+                  <wp:cNvGraphicFramePr>
+                    <a:graphicFrameLocks xmlns:a="http://schemas.openxmlformats.org/drawingml/2006/main" noChangeAspect="1"/>
+                  </wp:cNvGraphicFramePr>
+                  <a:graphic xmlns:a="http://schemas.openxmlformats.org/drawingml/2006/main">
+                    <a:graphicData uri="http://schemas.openxmlformats.org/drawingml/2006/picture">
+                      <pic:pic xmlns:pic="http://schemas.openxmlformats.org/drawingml/2006/picture">
+                        <pic:nvPicPr>
+                          <pic:cNvPr id="1877193856" name=""/>
+                          <pic:cNvPicPr/>
+                        </pic:nvPicPr>
+                        <pic:blipFill>
+                          <a:blip r:embed="rId13"/>
+                          <a:stretch>
+                            <a:fillRect/>
+                          </a:stretch>
+                        </pic:blipFill>
+                        <pic:spPr>
+                          <a:xfrm>
+                            <a:off x="0" y="0"/>
+                            <a:ext cx="3222793" cy="2530290"/>
+                          </a:xfrm>
+                          <a:prstGeom prst="rect">
+                            <a:avLst/>
+                          </a:prstGeom>
+                        </pic:spPr>
+                      </pic:pic>
+                    </a:graphicData>
+                  </a:graphic>
+                </wp:inline>
+              </w:drawing>
             </w:r>
           </w:p>
         </w:tc>
@@ -6508,6 +7388,7 @@
                 <w:sz w:val="20"/>
                 <w:szCs w:val="20"/>
               </w:rPr>
+              <w:lastRenderedPageBreak/>
               <w:t>3</w:t>
             </w:r>
           </w:p>
@@ -6521,19 +7402,17 @@
               <w:spacing w:before="80" w:after="80"/>
               <w:rPr>
                 <w:rFonts w:ascii="Arial" w:hAnsi="Arial" w:cs="Arial"/>
-                <w:color w:val="C00000"/>
-                <w:sz w:val="20"/>
-                <w:szCs w:val="20"/>
-              </w:rPr>
-            </w:pPr>
-            <w:r>
-              <w:rPr>
-                <w:rFonts w:ascii="Arial" w:hAnsi="Arial" w:cs="Arial"/>
-                <w:color w:val="C00000"/>
-                <w:sz w:val="20"/>
-                <w:szCs w:val="20"/>
-              </w:rPr>
-              <w:t>&lt;Enter an action&gt;</w:t>
+                <w:sz w:val="20"/>
+                <w:szCs w:val="20"/>
+              </w:rPr>
+            </w:pPr>
+            <w:r>
+              <w:rPr>
+                <w:rFonts w:ascii="Arial" w:hAnsi="Arial" w:cs="Arial"/>
+                <w:sz w:val="20"/>
+                <w:szCs w:val="20"/>
+              </w:rPr>
+              <w:t>User clicks submit</w:t>
             </w:r>
           </w:p>
         </w:tc>
@@ -6554,11 +7433,10 @@
             <w:r>
               <w:rPr>
                 <w:rFonts w:ascii="Arial" w:hAnsi="Arial" w:cs="Arial"/>
-                <w:color w:val="C00000"/>
-                <w:sz w:val="20"/>
-                <w:szCs w:val="20"/>
-              </w:rPr>
-              <w:t>&lt;Enter the expected results&gt;</w:t>
+                <w:sz w:val="20"/>
+                <w:szCs w:val="20"/>
+              </w:rPr>
+              <w:t>Account is registered in the database</w:t>
             </w:r>
           </w:p>
         </w:tc>
@@ -6579,11 +7457,10 @@
             <w:r>
               <w:rPr>
                 <w:rFonts w:ascii="Arial" w:hAnsi="Arial" w:cs="Arial"/>
-                <w:color w:val="C00000"/>
-                <w:sz w:val="20"/>
-                <w:szCs w:val="20"/>
-              </w:rPr>
-              <w:t>&lt;yes/no&gt;</w:t>
+                <w:sz w:val="20"/>
+                <w:szCs w:val="20"/>
+              </w:rPr>
+              <w:t>Yes</w:t>
             </w:r>
           </w:p>
         </w:tc>
@@ -6596,19 +7473,68 @@
               <w:spacing w:before="80" w:after="80"/>
               <w:rPr>
                 <w:rFonts w:ascii="Arial" w:hAnsi="Arial" w:cs="Arial"/>
-                <w:color w:val="C00000"/>
-                <w:sz w:val="20"/>
-                <w:szCs w:val="20"/>
-              </w:rPr>
-            </w:pPr>
-            <w:r>
-              <w:rPr>
-                <w:rFonts w:ascii="Arial" w:hAnsi="Arial" w:cs="Arial"/>
-                <w:color w:val="C00000"/>
-                <w:sz w:val="20"/>
-                <w:szCs w:val="20"/>
-              </w:rPr>
-              <w:t>&lt;yes/no&gt;</w:t>
+                <w:sz w:val="20"/>
+                <w:szCs w:val="20"/>
+              </w:rPr>
+            </w:pPr>
+            <w:r>
+              <w:rPr>
+                <w:rFonts w:ascii="Arial" w:hAnsi="Arial" w:cs="Arial"/>
+                <w:sz w:val="20"/>
+                <w:szCs w:val="20"/>
+              </w:rPr>
+              <w:t>Yes</w:t>
+            </w:r>
+          </w:p>
+          <w:p>
+            <w:pPr>
+              <w:spacing w:before="80" w:after="80"/>
+              <w:rPr>
+                <w:rFonts w:ascii="Arial" w:hAnsi="Arial" w:cs="Arial"/>
+                <w:color w:val="C00000"/>
+                <w:sz w:val="20"/>
+                <w:szCs w:val="20"/>
+              </w:rPr>
+            </w:pPr>
+            <w:r>
+              <w:rPr>
+                <w:noProof/>
+              </w:rPr>
+              <w:drawing>
+                <wp:inline distT="0" distB="0" distL="0" distR="0" wp14:anchorId="35FF3B47" wp14:editId="1B91D734">
+                  <wp:extent cx="3200400" cy="1257688"/>
+                  <wp:effectExtent l="0" t="0" r="0" b="0"/>
+                  <wp:docPr id="1387525694" name="Picture 1"/>
+                  <wp:cNvGraphicFramePr>
+                    <a:graphicFrameLocks xmlns:a="http://schemas.openxmlformats.org/drawingml/2006/main" noChangeAspect="1"/>
+                  </wp:cNvGraphicFramePr>
+                  <a:graphic xmlns:a="http://schemas.openxmlformats.org/drawingml/2006/main">
+                    <a:graphicData uri="http://schemas.openxmlformats.org/drawingml/2006/picture">
+                      <pic:pic xmlns:pic="http://schemas.openxmlformats.org/drawingml/2006/picture">
+                        <pic:nvPicPr>
+                          <pic:cNvPr id="80984511" name=""/>
+                          <pic:cNvPicPr/>
+                        </pic:nvPicPr>
+                        <pic:blipFill>
+                          <a:blip r:embed="rId10"/>
+                          <a:stretch>
+                            <a:fillRect/>
+                          </a:stretch>
+                        </pic:blipFill>
+                        <pic:spPr>
+                          <a:xfrm>
+                            <a:off x="0" y="0"/>
+                            <a:ext cx="3211933" cy="1262220"/>
+                          </a:xfrm>
+                          <a:prstGeom prst="rect">
+                            <a:avLst/>
+                          </a:prstGeom>
+                        </pic:spPr>
+                      </pic:pic>
+                    </a:graphicData>
+                  </a:graphic>
+                </wp:inline>
+              </w:drawing>
             </w:r>
           </w:p>
         </w:tc>
@@ -6946,10 +7872,10 @@
       </w:tblPr>
       <w:tblGrid>
         <w:gridCol w:w="1250"/>
-        <w:gridCol w:w="3570"/>
-        <w:gridCol w:w="3930"/>
-        <w:gridCol w:w="2148"/>
-        <w:gridCol w:w="2052"/>
+        <w:gridCol w:w="2303"/>
+        <w:gridCol w:w="2494"/>
+        <w:gridCol w:w="1632"/>
+        <w:gridCol w:w="5271"/>
       </w:tblGrid>
       <w:tr>
         <w:trPr>
@@ -7110,6 +8036,16 @@
               </w:rPr>
               <w:t>Developer:</w:t>
             </w:r>
+            <w:r>
+              <w:rPr>
+                <w:rFonts w:ascii="Arial" w:hAnsi="Arial" w:cs="Arial"/>
+                <w:b/>
+                <w:bCs/>
+                <w:sz w:val="20"/>
+                <w:szCs w:val="20"/>
+              </w:rPr>
+              <w:t xml:space="preserve"> Darius</w:t>
+            </w:r>
           </w:p>
           <w:p>
             <w:pPr>
@@ -7140,11 +8076,19 @@
             <w:r>
               <w:rPr>
                 <w:rFonts w:ascii="Arial" w:hAnsi="Arial" w:cs="Arial"/>
-                <w:color w:val="C00000"/>
-                <w:sz w:val="20"/>
-                <w:szCs w:val="20"/>
-              </w:rPr>
-              <w:t xml:space="preserve">&lt;yyyy/mm/dd&gt; </w:t>
+                <w:sz w:val="20"/>
+                <w:szCs w:val="20"/>
+              </w:rPr>
+              <w:t>2024/05/05</w:t>
+            </w:r>
+            <w:r>
+              <w:rPr>
+                <w:rFonts w:ascii="Arial" w:hAnsi="Arial" w:cs="Arial"/>
+                <w:color w:val="C00000"/>
+                <w:sz w:val="20"/>
+                <w:szCs w:val="20"/>
+              </w:rPr>
+              <w:t xml:space="preserve"> </w:t>
             </w:r>
           </w:p>
         </w:tc>
@@ -7173,6 +8117,16 @@
               </w:rPr>
               <w:t xml:space="preserve">Peer tester: </w:t>
             </w:r>
+            <w:r>
+              <w:rPr>
+                <w:rFonts w:ascii="Arial" w:hAnsi="Arial" w:cs="Arial"/>
+                <w:b/>
+                <w:bCs/>
+                <w:sz w:val="20"/>
+                <w:szCs w:val="20"/>
+              </w:rPr>
+              <w:t>Darius</w:t>
+            </w:r>
           </w:p>
           <w:p>
             <w:pPr>
@@ -7203,11 +8157,10 @@
             <w:r>
               <w:rPr>
                 <w:rFonts w:ascii="Arial" w:hAnsi="Arial" w:cs="Arial"/>
-                <w:color w:val="C00000"/>
-                <w:sz w:val="20"/>
-                <w:szCs w:val="20"/>
-              </w:rPr>
-              <w:t>&lt;yyyy/mm/dd&gt;</w:t>
+                <w:sz w:val="20"/>
+                <w:szCs w:val="20"/>
+              </w:rPr>
+              <w:t>2024/05/05</w:t>
             </w:r>
           </w:p>
         </w:tc>
@@ -7400,7 +8353,7 @@
                 <w:sz w:val="20"/>
                 <w:szCs w:val="20"/>
               </w:rPr>
-              <w:t>&lt;Enter an action&gt;</w:t>
+              <w:t>User enters information on Login Screen</w:t>
             </w:r>
           </w:p>
         </w:tc>
@@ -7446,11 +8399,10 @@
             <w:r>
               <w:rPr>
                 <w:rFonts w:ascii="Arial" w:hAnsi="Arial" w:cs="Arial"/>
-                <w:color w:val="C00000"/>
-                <w:sz w:val="20"/>
-                <w:szCs w:val="20"/>
-              </w:rPr>
-              <w:t>&lt;yes/no&gt;</w:t>
+                <w:sz w:val="20"/>
+                <w:szCs w:val="20"/>
+              </w:rPr>
+              <w:t>Yes</w:t>
             </w:r>
           </w:p>
         </w:tc>
@@ -7463,19 +8415,68 @@
               <w:spacing w:before="80" w:after="80"/>
               <w:rPr>
                 <w:rFonts w:ascii="Arial" w:hAnsi="Arial" w:cs="Arial"/>
-                <w:color w:val="C00000"/>
-                <w:sz w:val="20"/>
-                <w:szCs w:val="20"/>
-              </w:rPr>
-            </w:pPr>
-            <w:r>
-              <w:rPr>
-                <w:rFonts w:ascii="Arial" w:hAnsi="Arial" w:cs="Arial"/>
-                <w:color w:val="C00000"/>
-                <w:sz w:val="20"/>
-                <w:szCs w:val="20"/>
-              </w:rPr>
-              <w:t>&lt;yes/no&gt;</w:t>
+                <w:sz w:val="20"/>
+                <w:szCs w:val="20"/>
+              </w:rPr>
+            </w:pPr>
+            <w:r>
+              <w:rPr>
+                <w:rFonts w:ascii="Arial" w:hAnsi="Arial" w:cs="Arial"/>
+                <w:sz w:val="20"/>
+                <w:szCs w:val="20"/>
+              </w:rPr>
+              <w:t>Yes</w:t>
+            </w:r>
+          </w:p>
+          <w:p>
+            <w:pPr>
+              <w:spacing w:before="80" w:after="80"/>
+              <w:rPr>
+                <w:rFonts w:ascii="Arial" w:hAnsi="Arial" w:cs="Arial"/>
+                <w:color w:val="C00000"/>
+                <w:sz w:val="20"/>
+                <w:szCs w:val="20"/>
+              </w:rPr>
+            </w:pPr>
+            <w:r>
+              <w:rPr>
+                <w:noProof/>
+              </w:rPr>
+              <w:drawing>
+                <wp:inline distT="0" distB="0" distL="0" distR="0" wp14:anchorId="384446C3" wp14:editId="2E5B6CAD">
+                  <wp:extent cx="3209925" cy="2520187"/>
+                  <wp:effectExtent l="0" t="0" r="0" b="0"/>
+                  <wp:docPr id="582946489" name="Picture 1"/>
+                  <wp:cNvGraphicFramePr>
+                    <a:graphicFrameLocks xmlns:a="http://schemas.openxmlformats.org/drawingml/2006/main" noChangeAspect="1"/>
+                  </wp:cNvGraphicFramePr>
+                  <a:graphic xmlns:a="http://schemas.openxmlformats.org/drawingml/2006/main">
+                    <a:graphicData uri="http://schemas.openxmlformats.org/drawingml/2006/picture">
+                      <pic:pic xmlns:pic="http://schemas.openxmlformats.org/drawingml/2006/picture">
+                        <pic:nvPicPr>
+                          <pic:cNvPr id="1877193856" name=""/>
+                          <pic:cNvPicPr/>
+                        </pic:nvPicPr>
+                        <pic:blipFill>
+                          <a:blip r:embed="rId13"/>
+                          <a:stretch>
+                            <a:fillRect/>
+                          </a:stretch>
+                        </pic:blipFill>
+                        <pic:spPr>
+                          <a:xfrm>
+                            <a:off x="0" y="0"/>
+                            <a:ext cx="3222793" cy="2530290"/>
+                          </a:xfrm>
+                          <a:prstGeom prst="rect">
+                            <a:avLst/>
+                          </a:prstGeom>
+                        </pic:spPr>
+                      </pic:pic>
+                    </a:graphicData>
+                  </a:graphic>
+                </wp:inline>
+              </w:drawing>
             </w:r>
           </w:p>
         </w:tc>
@@ -7528,7 +8529,7 @@
                 <w:sz w:val="20"/>
                 <w:szCs w:val="20"/>
               </w:rPr>
-              <w:t>&lt;Enter an action&gt;</w:t>
+              <w:t>User clicks submit</w:t>
             </w:r>
           </w:p>
         </w:tc>
@@ -7553,7 +8554,7 @@
                 <w:sz w:val="20"/>
                 <w:szCs w:val="20"/>
               </w:rPr>
-              <w:t>&lt;Enter the expected results&gt;</w:t>
+              <w:t>User is logged in</w:t>
             </w:r>
           </w:p>
         </w:tc>
@@ -7574,11 +8575,10 @@
             <w:r>
               <w:rPr>
                 <w:rFonts w:ascii="Arial" w:hAnsi="Arial" w:cs="Arial"/>
-                <w:color w:val="C00000"/>
-                <w:sz w:val="20"/>
-                <w:szCs w:val="20"/>
-              </w:rPr>
-              <w:t>&lt;yes/no&gt;</w:t>
+                <w:sz w:val="20"/>
+                <w:szCs w:val="20"/>
+              </w:rPr>
+              <w:t>Yes</w:t>
             </w:r>
           </w:p>
         </w:tc>
@@ -7599,11 +8599,10 @@
             <w:r>
               <w:rPr>
                 <w:rFonts w:ascii="Arial" w:hAnsi="Arial" w:cs="Arial"/>
-                <w:color w:val="C00000"/>
-                <w:sz w:val="20"/>
-                <w:szCs w:val="20"/>
-              </w:rPr>
-              <w:t>&lt;yes/no&gt;</w:t>
+                <w:sz w:val="20"/>
+                <w:szCs w:val="20"/>
+              </w:rPr>
+              <w:t>Yes</w:t>
             </w:r>
           </w:p>
         </w:tc>
@@ -8085,11 +9084,11 @@
         <w:tblLook w:val="04A0" w:firstRow="1" w:lastRow="0" w:firstColumn="1" w:lastColumn="0" w:noHBand="0" w:noVBand="1"/>
       </w:tblPr>
       <w:tblGrid>
-        <w:gridCol w:w="1250"/>
-        <w:gridCol w:w="3570"/>
-        <w:gridCol w:w="3930"/>
-        <w:gridCol w:w="2148"/>
-        <w:gridCol w:w="2052"/>
+        <w:gridCol w:w="1251"/>
+        <w:gridCol w:w="2537"/>
+        <w:gridCol w:w="2734"/>
+        <w:gridCol w:w="1712"/>
+        <w:gridCol w:w="4716"/>
       </w:tblGrid>
       <w:tr>
         <w:trPr>
@@ -8234,6 +9233,16 @@
               </w:rPr>
               <w:t>Developer:</w:t>
             </w:r>
+            <w:r>
+              <w:rPr>
+                <w:rFonts w:ascii="Arial" w:hAnsi="Arial" w:cs="Arial"/>
+                <w:b/>
+                <w:bCs/>
+                <w:sz w:val="20"/>
+                <w:szCs w:val="20"/>
+              </w:rPr>
+              <w:t xml:space="preserve"> Darius</w:t>
+            </w:r>
           </w:p>
           <w:p>
             <w:pPr>
@@ -8297,6 +9306,16 @@
               </w:rPr>
               <w:t xml:space="preserve">Peer tester: </w:t>
             </w:r>
+            <w:r>
+              <w:rPr>
+                <w:rFonts w:ascii="Arial" w:hAnsi="Arial" w:cs="Arial"/>
+                <w:b/>
+                <w:bCs/>
+                <w:sz w:val="20"/>
+                <w:szCs w:val="20"/>
+              </w:rPr>
+              <w:t>Darius</w:t>
+            </w:r>
           </w:p>
           <w:p>
             <w:pPr>
@@ -8327,65 +9346,10 @@
             <w:r>
               <w:rPr>
                 <w:rFonts w:ascii="Arial" w:hAnsi="Arial" w:cs="Arial"/>
-                <w:color w:val="C00000"/>
-                <w:sz w:val="20"/>
-                <w:szCs w:val="20"/>
-              </w:rPr>
-              <w:t>&lt;</w:t>
-            </w:r>
-            <w:r>
-              <w:rPr>
-                <w:rFonts w:ascii="Arial" w:hAnsi="Arial" w:cs="Arial"/>
-                <w:color w:val="C00000"/>
-                <w:sz w:val="20"/>
-                <w:szCs w:val="20"/>
-              </w:rPr>
-              <w:t>2024</w:t>
-            </w:r>
-            <w:r>
-              <w:rPr>
-                <w:rFonts w:ascii="Arial" w:hAnsi="Arial" w:cs="Arial"/>
-                <w:color w:val="C00000"/>
-                <w:sz w:val="20"/>
-                <w:szCs w:val="20"/>
-              </w:rPr>
-              <w:t>/</w:t>
-            </w:r>
-            <w:r>
-              <w:rPr>
-                <w:rFonts w:ascii="Arial" w:hAnsi="Arial" w:cs="Arial"/>
-                <w:color w:val="C00000"/>
-                <w:sz w:val="20"/>
-                <w:szCs w:val="20"/>
-              </w:rPr>
-              <w:t>04</w:t>
-            </w:r>
-            <w:r>
-              <w:rPr>
-                <w:rFonts w:ascii="Arial" w:hAnsi="Arial" w:cs="Arial"/>
-                <w:color w:val="C00000"/>
-                <w:sz w:val="20"/>
-                <w:szCs w:val="20"/>
-              </w:rPr>
-              <w:t>/</w:t>
-            </w:r>
-            <w:r>
-              <w:rPr>
-                <w:rFonts w:ascii="Arial" w:hAnsi="Arial" w:cs="Arial"/>
-                <w:color w:val="C00000"/>
-                <w:sz w:val="20"/>
-                <w:szCs w:val="20"/>
-              </w:rPr>
-              <w:t>21</w:t>
-            </w:r>
-            <w:r>
-              <w:rPr>
-                <w:rFonts w:ascii="Arial" w:hAnsi="Arial" w:cs="Arial"/>
-                <w:color w:val="C00000"/>
-                <w:sz w:val="20"/>
-                <w:szCs w:val="20"/>
-              </w:rPr>
-              <w:t>&gt;</w:t>
+                <w:sz w:val="20"/>
+                <w:szCs w:val="20"/>
+              </w:rPr>
+              <w:t>2024/05/05</w:t>
             </w:r>
           </w:p>
         </w:tc>
@@ -8566,15 +9530,13 @@
               <w:spacing w:before="80" w:after="80"/>
               <w:rPr>
                 <w:rFonts w:ascii="Arial" w:hAnsi="Arial" w:cs="Arial"/>
-                <w:color w:val="C00000"/>
-                <w:sz w:val="20"/>
-                <w:szCs w:val="20"/>
-              </w:rPr>
-            </w:pPr>
-            <w:r>
-              <w:rPr>
-                <w:rFonts w:ascii="Arial" w:hAnsi="Arial" w:cs="Arial"/>
-                <w:color w:val="C00000"/>
+                <w:sz w:val="20"/>
+                <w:szCs w:val="20"/>
+              </w:rPr>
+            </w:pPr>
+            <w:r>
+              <w:rPr>
+                <w:rFonts w:ascii="Arial" w:hAnsi="Arial" w:cs="Arial"/>
                 <w:sz w:val="20"/>
                 <w:szCs w:val="20"/>
               </w:rPr>
@@ -8591,15 +9553,13 @@
               <w:spacing w:before="80" w:after="80"/>
               <w:rPr>
                 <w:rFonts w:ascii="Arial" w:hAnsi="Arial" w:cs="Arial"/>
-                <w:color w:val="C00000"/>
-                <w:sz w:val="20"/>
-                <w:szCs w:val="20"/>
-              </w:rPr>
-            </w:pPr>
-            <w:r>
-              <w:rPr>
-                <w:rFonts w:ascii="Arial" w:hAnsi="Arial" w:cs="Arial"/>
-                <w:color w:val="C00000"/>
+                <w:sz w:val="20"/>
+                <w:szCs w:val="20"/>
+              </w:rPr>
+            </w:pPr>
+            <w:r>
+              <w:rPr>
+                <w:rFonts w:ascii="Arial" w:hAnsi="Arial" w:cs="Arial"/>
                 <w:sz w:val="20"/>
                 <w:szCs w:val="20"/>
               </w:rPr>
@@ -8608,7 +9568,6 @@
             <w:r>
               <w:rPr>
                 <w:rFonts w:ascii="Arial" w:hAnsi="Arial" w:cs="Arial"/>
-                <w:color w:val="C00000"/>
                 <w:sz w:val="20"/>
                 <w:szCs w:val="20"/>
               </w:rPr>
@@ -8633,7 +9592,6 @@
             <w:r>
               <w:rPr>
                 <w:rFonts w:ascii="Arial" w:hAnsi="Arial" w:cs="Arial"/>
-                <w:color w:val="C00000"/>
                 <w:sz w:val="20"/>
                 <w:szCs w:val="20"/>
               </w:rPr>
@@ -8658,11 +9616,58 @@
             <w:r>
               <w:rPr>
                 <w:rFonts w:ascii="Arial" w:hAnsi="Arial" w:cs="Arial"/>
-                <w:color w:val="C00000"/>
                 <w:sz w:val="20"/>
                 <w:szCs w:val="20"/>
               </w:rPr>
               <w:t>Yes</w:t>
+            </w:r>
+            <w:r>
+              <w:rPr>
+                <w:rFonts w:ascii="Arial" w:hAnsi="Arial" w:cs="Arial"/>
+                <w:sz w:val="20"/>
+                <w:szCs w:val="20"/>
+              </w:rPr>
+              <w:t xml:space="preserve"> </w:t>
+            </w:r>
+            <w:r>
+              <w:rPr>
+                <w:noProof/>
+              </w:rPr>
+              <w:drawing>
+                <wp:inline distT="0" distB="0" distL="0" distR="0" wp14:anchorId="39BF8532" wp14:editId="0365B1D9">
+                  <wp:extent cx="2190750" cy="1083542"/>
+                  <wp:effectExtent l="0" t="0" r="0" b="2540"/>
+                  <wp:docPr id="1900971516" name="Picture 1"/>
+                  <wp:cNvGraphicFramePr>
+                    <a:graphicFrameLocks xmlns:a="http://schemas.openxmlformats.org/drawingml/2006/main" noChangeAspect="1"/>
+                  </wp:cNvGraphicFramePr>
+                  <a:graphic xmlns:a="http://schemas.openxmlformats.org/drawingml/2006/main">
+                    <a:graphicData uri="http://schemas.openxmlformats.org/drawingml/2006/picture">
+                      <pic:pic xmlns:pic="http://schemas.openxmlformats.org/drawingml/2006/picture">
+                        <pic:nvPicPr>
+                          <pic:cNvPr id="1006939523" name=""/>
+                          <pic:cNvPicPr/>
+                        </pic:nvPicPr>
+                        <pic:blipFill>
+                          <a:blip r:embed="rId9"/>
+                          <a:stretch>
+                            <a:fillRect/>
+                          </a:stretch>
+                        </pic:blipFill>
+                        <pic:spPr>
+                          <a:xfrm flipV="1">
+                            <a:off x="0" y="0"/>
+                            <a:ext cx="2207612" cy="1091882"/>
+                          </a:xfrm>
+                          <a:prstGeom prst="rect">
+                            <a:avLst/>
+                          </a:prstGeom>
+                        </pic:spPr>
+                      </pic:pic>
+                    </a:graphicData>
+                  </a:graphic>
+                </wp:inline>
+              </w:drawing>
             </w:r>
           </w:p>
         </w:tc>
@@ -8761,7 +9766,6 @@
             <w:r>
               <w:rPr>
                 <w:rFonts w:ascii="Arial" w:hAnsi="Arial" w:cs="Arial"/>
-                <w:color w:val="C00000"/>
                 <w:sz w:val="20"/>
                 <w:szCs w:val="20"/>
               </w:rPr>
@@ -8778,19 +9782,68 @@
               <w:spacing w:before="80" w:after="80"/>
               <w:rPr>
                 <w:rFonts w:ascii="Arial" w:hAnsi="Arial" w:cs="Arial"/>
-                <w:color w:val="C00000"/>
-                <w:sz w:val="20"/>
-                <w:szCs w:val="20"/>
-              </w:rPr>
-            </w:pPr>
-            <w:r>
-              <w:rPr>
-                <w:rFonts w:ascii="Arial" w:hAnsi="Arial" w:cs="Arial"/>
-                <w:color w:val="C00000"/>
+                <w:sz w:val="20"/>
+                <w:szCs w:val="20"/>
+              </w:rPr>
+            </w:pPr>
+            <w:r>
+              <w:rPr>
+                <w:rFonts w:ascii="Arial" w:hAnsi="Arial" w:cs="Arial"/>
                 <w:sz w:val="20"/>
                 <w:szCs w:val="20"/>
               </w:rPr>
               <w:t>Yes</w:t>
+            </w:r>
+          </w:p>
+          <w:p>
+            <w:pPr>
+              <w:spacing w:before="80" w:after="80"/>
+              <w:rPr>
+                <w:rFonts w:ascii="Arial" w:hAnsi="Arial" w:cs="Arial"/>
+                <w:color w:val="C00000"/>
+                <w:sz w:val="20"/>
+                <w:szCs w:val="20"/>
+              </w:rPr>
+            </w:pPr>
+            <w:r>
+              <w:rPr>
+                <w:noProof/>
+              </w:rPr>
+              <w:drawing>
+                <wp:inline distT="0" distB="0" distL="0" distR="0" wp14:anchorId="1BCB7BF7" wp14:editId="685F82D4">
+                  <wp:extent cx="2847975" cy="2133600"/>
+                  <wp:effectExtent l="0" t="0" r="9525" b="0"/>
+                  <wp:docPr id="2083757962" name="Picture 1"/>
+                  <wp:cNvGraphicFramePr>
+                    <a:graphicFrameLocks xmlns:a="http://schemas.openxmlformats.org/drawingml/2006/main" noChangeAspect="1"/>
+                  </wp:cNvGraphicFramePr>
+                  <a:graphic xmlns:a="http://schemas.openxmlformats.org/drawingml/2006/main">
+                    <a:graphicData uri="http://schemas.openxmlformats.org/drawingml/2006/picture">
+                      <pic:pic xmlns:pic="http://schemas.openxmlformats.org/drawingml/2006/picture">
+                        <pic:nvPicPr>
+                          <pic:cNvPr id="2083757962" name=""/>
+                          <pic:cNvPicPr/>
+                        </pic:nvPicPr>
+                        <pic:blipFill>
+                          <a:blip r:embed="rId14"/>
+                          <a:stretch>
+                            <a:fillRect/>
+                          </a:stretch>
+                        </pic:blipFill>
+                        <pic:spPr>
+                          <a:xfrm>
+                            <a:off x="0" y="0"/>
+                            <a:ext cx="2847975" cy="2133600"/>
+                          </a:xfrm>
+                          <a:prstGeom prst="rect">
+                            <a:avLst/>
+                          </a:prstGeom>
+                        </pic:spPr>
+                      </pic:pic>
+                    </a:graphicData>
+                  </a:graphic>
+                </wp:inline>
+              </w:drawing>
             </w:r>
           </w:p>
         </w:tc>
@@ -9074,6 +10127,7 @@
                 <w:sz w:val="20"/>
                 <w:szCs w:val="20"/>
               </w:rPr>
+              <w:lastRenderedPageBreak/>
               <w:t>5</w:t>
             </w:r>
           </w:p>
@@ -9255,10 +10309,10 @@
       </w:tblPr>
       <w:tblGrid>
         <w:gridCol w:w="1250"/>
-        <w:gridCol w:w="3570"/>
-        <w:gridCol w:w="3930"/>
-        <w:gridCol w:w="2148"/>
-        <w:gridCol w:w="2052"/>
+        <w:gridCol w:w="2394"/>
+        <w:gridCol w:w="2436"/>
+        <w:gridCol w:w="1599"/>
+        <w:gridCol w:w="5271"/>
       </w:tblGrid>
       <w:tr>
         <w:trPr>
@@ -9336,16 +10390,7 @@
                 <w:bCs/>
                 <w:color w:val="auto"/>
               </w:rPr>
-              <w:t xml:space="preserve"> - </w:t>
-            </w:r>
-            <w:r>
-              <w:rPr>
-                <w:rFonts w:ascii="Arial" w:hAnsi="Arial" w:cs="Arial"/>
-                <w:b/>
-                <w:bCs/>
-                <w:color w:val="auto"/>
-              </w:rPr>
-              <w:t>Links</w:t>
+              <w:t xml:space="preserve"> - Links</w:t>
             </w:r>
           </w:p>
         </w:tc>
@@ -9438,6 +10483,16 @@
               </w:rPr>
               <w:t>Developer:</w:t>
             </w:r>
+            <w:r>
+              <w:rPr>
+                <w:rFonts w:ascii="Arial" w:hAnsi="Arial" w:cs="Arial"/>
+                <w:b/>
+                <w:bCs/>
+                <w:sz w:val="20"/>
+                <w:szCs w:val="20"/>
+              </w:rPr>
+              <w:t xml:space="preserve"> Darius</w:t>
+            </w:r>
           </w:p>
           <w:p>
             <w:pPr>
@@ -9510,6 +10565,16 @@
               </w:rPr>
               <w:t xml:space="preserve">Peer tester: </w:t>
             </w:r>
+            <w:r>
+              <w:rPr>
+                <w:rFonts w:ascii="Arial" w:hAnsi="Arial" w:cs="Arial"/>
+                <w:b/>
+                <w:bCs/>
+                <w:sz w:val="20"/>
+                <w:szCs w:val="20"/>
+              </w:rPr>
+              <w:t>Darius</w:t>
+            </w:r>
           </w:p>
           <w:p>
             <w:pPr>
@@ -9540,11 +10605,10 @@
             <w:r>
               <w:rPr>
                 <w:rFonts w:ascii="Arial" w:hAnsi="Arial" w:cs="Arial"/>
-                <w:color w:val="C00000"/>
-                <w:sz w:val="20"/>
-                <w:szCs w:val="20"/>
-              </w:rPr>
-              <w:t>&lt;yyyy/mm/dd&gt;</w:t>
+                <w:sz w:val="20"/>
+                <w:szCs w:val="20"/>
+              </w:rPr>
+              <w:t>2024/05/05</w:t>
             </w:r>
           </w:p>
         </w:tc>
@@ -9824,6 +10888,57 @@
               <w:t>Yes</w:t>
             </w:r>
           </w:p>
+          <w:p>
+            <w:pPr>
+              <w:spacing w:before="80" w:after="80"/>
+              <w:rPr>
+                <w:rFonts w:ascii="Arial" w:hAnsi="Arial" w:cs="Arial"/>
+                <w:color w:val="C00000"/>
+                <w:sz w:val="20"/>
+                <w:szCs w:val="20"/>
+              </w:rPr>
+            </w:pPr>
+            <w:r>
+              <w:rPr>
+                <w:noProof/>
+              </w:rPr>
+              <w:drawing>
+                <wp:inline distT="0" distB="0" distL="0" distR="0" wp14:anchorId="7B10413E" wp14:editId="39A3DBF6">
+                  <wp:extent cx="2390775" cy="1174542"/>
+                  <wp:effectExtent l="0" t="0" r="0" b="6985"/>
+                  <wp:docPr id="270470719" name="Picture 1"/>
+                  <wp:cNvGraphicFramePr>
+                    <a:graphicFrameLocks xmlns:a="http://schemas.openxmlformats.org/drawingml/2006/main" noChangeAspect="1"/>
+                  </wp:cNvGraphicFramePr>
+                  <a:graphic xmlns:a="http://schemas.openxmlformats.org/drawingml/2006/main">
+                    <a:graphicData uri="http://schemas.openxmlformats.org/drawingml/2006/picture">
+                      <pic:pic xmlns:pic="http://schemas.openxmlformats.org/drawingml/2006/picture">
+                        <pic:nvPicPr>
+                          <pic:cNvPr id="407606736" name=""/>
+                          <pic:cNvPicPr/>
+                        </pic:nvPicPr>
+                        <pic:blipFill>
+                          <a:blip r:embed="rId7"/>
+                          <a:stretch>
+                            <a:fillRect/>
+                          </a:stretch>
+                        </pic:blipFill>
+                        <pic:spPr>
+                          <a:xfrm flipV="1">
+                            <a:off x="0" y="0"/>
+                            <a:ext cx="2412208" cy="1185072"/>
+                          </a:xfrm>
+                          <a:prstGeom prst="rect">
+                            <a:avLst/>
+                          </a:prstGeom>
+                        </pic:spPr>
+                      </pic:pic>
+                    </a:graphicData>
+                  </a:graphic>
+                </wp:inline>
+              </w:drawing>
+            </w:r>
+          </w:p>
         </w:tc>
       </w:tr>
       <w:tr>
@@ -9952,6 +11067,57 @@
               <w:t>Yes</w:t>
             </w:r>
           </w:p>
+          <w:p>
+            <w:pPr>
+              <w:spacing w:before="80" w:after="80"/>
+              <w:rPr>
+                <w:rFonts w:ascii="Arial" w:hAnsi="Arial" w:cs="Arial"/>
+                <w:color w:val="C00000"/>
+                <w:sz w:val="20"/>
+                <w:szCs w:val="20"/>
+              </w:rPr>
+            </w:pPr>
+            <w:r>
+              <w:rPr>
+                <w:noProof/>
+              </w:rPr>
+              <w:drawing>
+                <wp:inline distT="0" distB="0" distL="0" distR="0" wp14:anchorId="5DDDF778" wp14:editId="276B96BB">
+                  <wp:extent cx="2113313" cy="1079160"/>
+                  <wp:effectExtent l="0" t="0" r="1270" b="6985"/>
+                  <wp:docPr id="340025869" name="Picture 1"/>
+                  <wp:cNvGraphicFramePr>
+                    <a:graphicFrameLocks xmlns:a="http://schemas.openxmlformats.org/drawingml/2006/main" noChangeAspect="1"/>
+                  </wp:cNvGraphicFramePr>
+                  <a:graphic xmlns:a="http://schemas.openxmlformats.org/drawingml/2006/main">
+                    <a:graphicData uri="http://schemas.openxmlformats.org/drawingml/2006/picture">
+                      <pic:pic xmlns:pic="http://schemas.openxmlformats.org/drawingml/2006/picture">
+                        <pic:nvPicPr>
+                          <pic:cNvPr id="1452032995" name=""/>
+                          <pic:cNvPicPr/>
+                        </pic:nvPicPr>
+                        <pic:blipFill>
+                          <a:blip r:embed="rId8"/>
+                          <a:stretch>
+                            <a:fillRect/>
+                          </a:stretch>
+                        </pic:blipFill>
+                        <pic:spPr>
+                          <a:xfrm>
+                            <a:off x="0" y="0"/>
+                            <a:ext cx="2130200" cy="1087783"/>
+                          </a:xfrm>
+                          <a:prstGeom prst="rect">
+                            <a:avLst/>
+                          </a:prstGeom>
+                        </pic:spPr>
+                      </pic:pic>
+                    </a:graphicData>
+                  </a:graphic>
+                </wp:inline>
+              </w:drawing>
+            </w:r>
+          </w:p>
         </w:tc>
       </w:tr>
       <w:tr>
@@ -10080,6 +11246,58 @@
               <w:t>Yes</w:t>
             </w:r>
           </w:p>
+          <w:p>
+            <w:pPr>
+              <w:spacing w:before="80" w:after="80"/>
+              <w:rPr>
+                <w:rFonts w:ascii="Arial" w:hAnsi="Arial" w:cs="Arial"/>
+                <w:color w:val="C00000"/>
+                <w:sz w:val="20"/>
+                <w:szCs w:val="20"/>
+              </w:rPr>
+            </w:pPr>
+            <w:r>
+              <w:rPr>
+                <w:noProof/>
+              </w:rPr>
+              <w:lastRenderedPageBreak/>
+              <w:drawing>
+                <wp:inline distT="0" distB="0" distL="0" distR="0" wp14:anchorId="2A788B78" wp14:editId="6D8B4CA3">
+                  <wp:extent cx="2190750" cy="1083542"/>
+                  <wp:effectExtent l="0" t="0" r="0" b="2540"/>
+                  <wp:docPr id="179166660" name="Picture 1"/>
+                  <wp:cNvGraphicFramePr>
+                    <a:graphicFrameLocks xmlns:a="http://schemas.openxmlformats.org/drawingml/2006/main" noChangeAspect="1"/>
+                  </wp:cNvGraphicFramePr>
+                  <a:graphic xmlns:a="http://schemas.openxmlformats.org/drawingml/2006/main">
+                    <a:graphicData uri="http://schemas.openxmlformats.org/drawingml/2006/picture">
+                      <pic:pic xmlns:pic="http://schemas.openxmlformats.org/drawingml/2006/picture">
+                        <pic:nvPicPr>
+                          <pic:cNvPr id="1006939523" name=""/>
+                          <pic:cNvPicPr/>
+                        </pic:nvPicPr>
+                        <pic:blipFill>
+                          <a:blip r:embed="rId9"/>
+                          <a:stretch>
+                            <a:fillRect/>
+                          </a:stretch>
+                        </pic:blipFill>
+                        <pic:spPr>
+                          <a:xfrm flipV="1">
+                            <a:off x="0" y="0"/>
+                            <a:ext cx="2207612" cy="1091882"/>
+                          </a:xfrm>
+                          <a:prstGeom prst="rect">
+                            <a:avLst/>
+                          </a:prstGeom>
+                        </pic:spPr>
+                      </pic:pic>
+                    </a:graphicData>
+                  </a:graphic>
+                </wp:inline>
+              </w:drawing>
+            </w:r>
+          </w:p>
         </w:tc>
       </w:tr>
       <w:tr>
@@ -10105,6 +11323,7 @@
                 <w:sz w:val="20"/>
                 <w:szCs w:val="20"/>
               </w:rPr>
+              <w:lastRenderedPageBreak/>
               <w:t>4</w:t>
             </w:r>
           </w:p>
@@ -10206,6 +11425,57 @@
                 <w:szCs w:val="20"/>
               </w:rPr>
               <w:t>Yes</w:t>
+            </w:r>
+          </w:p>
+          <w:p>
+            <w:pPr>
+              <w:spacing w:before="80" w:after="80"/>
+              <w:rPr>
+                <w:rFonts w:ascii="Arial" w:hAnsi="Arial" w:cs="Arial"/>
+                <w:color w:val="C00000"/>
+                <w:sz w:val="20"/>
+                <w:szCs w:val="20"/>
+              </w:rPr>
+            </w:pPr>
+            <w:r>
+              <w:rPr>
+                <w:noProof/>
+              </w:rPr>
+              <w:drawing>
+                <wp:inline distT="0" distB="0" distL="0" distR="0" wp14:anchorId="24029449" wp14:editId="11FF7EB4">
+                  <wp:extent cx="3209925" cy="2520187"/>
+                  <wp:effectExtent l="0" t="0" r="0" b="0"/>
+                  <wp:docPr id="1061781046" name="Picture 1"/>
+                  <wp:cNvGraphicFramePr>
+                    <a:graphicFrameLocks xmlns:a="http://schemas.openxmlformats.org/drawingml/2006/main" noChangeAspect="1"/>
+                  </wp:cNvGraphicFramePr>
+                  <a:graphic xmlns:a="http://schemas.openxmlformats.org/drawingml/2006/main">
+                    <a:graphicData uri="http://schemas.openxmlformats.org/drawingml/2006/picture">
+                      <pic:pic xmlns:pic="http://schemas.openxmlformats.org/drawingml/2006/picture">
+                        <pic:nvPicPr>
+                          <pic:cNvPr id="1877193856" name=""/>
+                          <pic:cNvPicPr/>
+                        </pic:nvPicPr>
+                        <pic:blipFill>
+                          <a:blip r:embed="rId13"/>
+                          <a:stretch>
+                            <a:fillRect/>
+                          </a:stretch>
+                        </pic:blipFill>
+                        <pic:spPr>
+                          <a:xfrm>
+                            <a:off x="0" y="0"/>
+                            <a:ext cx="3222793" cy="2530290"/>
+                          </a:xfrm>
+                          <a:prstGeom prst="rect">
+                            <a:avLst/>
+                          </a:prstGeom>
+                        </pic:spPr>
+                      </pic:pic>
+                    </a:graphicData>
+                  </a:graphic>
+                </wp:inline>
+              </w:drawing>
             </w:r>
           </w:p>
         </w:tc>
@@ -10345,6 +11615,58 @@
               <w:t>Yes</w:t>
             </w:r>
           </w:p>
+          <w:p>
+            <w:pPr>
+              <w:spacing w:before="80" w:after="80"/>
+              <w:rPr>
+                <w:rFonts w:ascii="Arial" w:hAnsi="Arial" w:cs="Arial"/>
+                <w:color w:val="C00000"/>
+                <w:sz w:val="20"/>
+                <w:szCs w:val="20"/>
+              </w:rPr>
+            </w:pPr>
+            <w:r>
+              <w:rPr>
+                <w:noProof/>
+              </w:rPr>
+              <w:lastRenderedPageBreak/>
+              <w:drawing>
+                <wp:inline distT="0" distB="0" distL="0" distR="0" wp14:anchorId="5B4DCEF2" wp14:editId="53091206">
+                  <wp:extent cx="3209925" cy="2520187"/>
+                  <wp:effectExtent l="0" t="0" r="0" b="0"/>
+                  <wp:docPr id="1054600206" name="Picture 1"/>
+                  <wp:cNvGraphicFramePr>
+                    <a:graphicFrameLocks xmlns:a="http://schemas.openxmlformats.org/drawingml/2006/main" noChangeAspect="1"/>
+                  </wp:cNvGraphicFramePr>
+                  <a:graphic xmlns:a="http://schemas.openxmlformats.org/drawingml/2006/main">
+                    <a:graphicData uri="http://schemas.openxmlformats.org/drawingml/2006/picture">
+                      <pic:pic xmlns:pic="http://schemas.openxmlformats.org/drawingml/2006/picture">
+                        <pic:nvPicPr>
+                          <pic:cNvPr id="1877193856" name=""/>
+                          <pic:cNvPicPr/>
+                        </pic:nvPicPr>
+                        <pic:blipFill>
+                          <a:blip r:embed="rId13"/>
+                          <a:stretch>
+                            <a:fillRect/>
+                          </a:stretch>
+                        </pic:blipFill>
+                        <pic:spPr>
+                          <a:xfrm>
+                            <a:off x="0" y="0"/>
+                            <a:ext cx="3222793" cy="2530290"/>
+                          </a:xfrm>
+                          <a:prstGeom prst="rect">
+                            <a:avLst/>
+                          </a:prstGeom>
+                        </pic:spPr>
+                      </pic:pic>
+                    </a:graphicData>
+                  </a:graphic>
+                </wp:inline>
+              </w:drawing>
+            </w:r>
+          </w:p>
         </w:tc>
       </w:tr>
       <w:tr>
@@ -10374,6 +11696,7 @@
                 <w:sz w:val="20"/>
                 <w:szCs w:val="20"/>
               </w:rPr>
+              <w:lastRenderedPageBreak/>
               <w:t>Comments</w:t>
             </w:r>
           </w:p>
@@ -10388,15 +11711,13 @@
               <w:spacing w:before="80" w:after="80"/>
               <w:rPr>
                 <w:rFonts w:ascii="Arial" w:hAnsi="Arial" w:cs="Arial"/>
-                <w:color w:val="C00000"/>
-                <w:sz w:val="20"/>
-                <w:szCs w:val="20"/>
-              </w:rPr>
-            </w:pPr>
-            <w:r>
-              <w:rPr>
-                <w:rFonts w:ascii="Arial" w:hAnsi="Arial" w:cs="Arial"/>
-                <w:color w:val="C00000"/>
+                <w:sz w:val="20"/>
+                <w:szCs w:val="20"/>
+              </w:rPr>
+            </w:pPr>
+            <w:r>
+              <w:rPr>
+                <w:rFonts w:ascii="Arial" w:hAnsi="Arial" w:cs="Arial"/>
                 <w:sz w:val="20"/>
                 <w:szCs w:val="20"/>
               </w:rPr>
@@ -10431,11 +11752,11 @@
         <w:tblLook w:val="04A0" w:firstRow="1" w:lastRow="0" w:firstColumn="1" w:lastColumn="0" w:noHBand="0" w:noVBand="1"/>
       </w:tblPr>
       <w:tblGrid>
-        <w:gridCol w:w="1250"/>
-        <w:gridCol w:w="3570"/>
-        <w:gridCol w:w="3930"/>
-        <w:gridCol w:w="2148"/>
-        <w:gridCol w:w="2052"/>
+        <w:gridCol w:w="1251"/>
+        <w:gridCol w:w="2764"/>
+        <w:gridCol w:w="2957"/>
+        <w:gridCol w:w="1798"/>
+        <w:gridCol w:w="4180"/>
       </w:tblGrid>
       <w:tr>
         <w:trPr>
@@ -10692,6 +12013,16 @@
               </w:rPr>
               <w:t xml:space="preserve">Peer tester: </w:t>
             </w:r>
+            <w:r>
+              <w:rPr>
+                <w:rFonts w:ascii="Arial" w:hAnsi="Arial" w:cs="Arial"/>
+                <w:b/>
+                <w:bCs/>
+                <w:sz w:val="20"/>
+                <w:szCs w:val="20"/>
+              </w:rPr>
+              <w:t>Darius</w:t>
+            </w:r>
           </w:p>
           <w:p>
             <w:pPr>
@@ -10722,11 +12053,10 @@
             <w:r>
               <w:rPr>
                 <w:rFonts w:ascii="Arial" w:hAnsi="Arial" w:cs="Arial"/>
-                <w:color w:val="C00000"/>
-                <w:sz w:val="20"/>
-                <w:szCs w:val="20"/>
-              </w:rPr>
-              <w:t>&lt;yyyy/mm/dd&gt;</w:t>
+                <w:sz w:val="20"/>
+                <w:szCs w:val="20"/>
+              </w:rPr>
+              <w:t>2024/05/05</w:t>
             </w:r>
           </w:p>
         </w:tc>
@@ -11004,6 +12334,58 @@
                 <w:szCs w:val="20"/>
               </w:rPr>
               <w:t>Yes</w:t>
+            </w:r>
+          </w:p>
+          <w:p>
+            <w:pPr>
+              <w:spacing w:before="80" w:after="80"/>
+              <w:rPr>
+                <w:rFonts w:ascii="Arial" w:hAnsi="Arial" w:cs="Arial"/>
+                <w:color w:val="C00000"/>
+                <w:sz w:val="20"/>
+                <w:szCs w:val="20"/>
+              </w:rPr>
+            </w:pPr>
+            <w:r>
+              <w:rPr>
+                <w:noProof/>
+              </w:rPr>
+              <w:lastRenderedPageBreak/>
+              <w:drawing>
+                <wp:inline distT="0" distB="0" distL="0" distR="0" wp14:anchorId="5F936138" wp14:editId="12450AA8">
+                  <wp:extent cx="2517140" cy="2133324"/>
+                  <wp:effectExtent l="0" t="0" r="0" b="635"/>
+                  <wp:docPr id="687712967" name="Picture 1"/>
+                  <wp:cNvGraphicFramePr>
+                    <a:graphicFrameLocks xmlns:a="http://schemas.openxmlformats.org/drawingml/2006/main" noChangeAspect="1"/>
+                  </wp:cNvGraphicFramePr>
+                  <a:graphic xmlns:a="http://schemas.openxmlformats.org/drawingml/2006/main">
+                    <a:graphicData uri="http://schemas.openxmlformats.org/drawingml/2006/picture">
+                      <pic:pic xmlns:pic="http://schemas.openxmlformats.org/drawingml/2006/picture">
+                        <pic:nvPicPr>
+                          <pic:cNvPr id="687712967" name=""/>
+                          <pic:cNvPicPr/>
+                        </pic:nvPicPr>
+                        <pic:blipFill>
+                          <a:blip r:embed="rId15"/>
+                          <a:stretch>
+                            <a:fillRect/>
+                          </a:stretch>
+                        </pic:blipFill>
+                        <pic:spPr>
+                          <a:xfrm>
+                            <a:off x="0" y="0"/>
+                            <a:ext cx="2523386" cy="2138618"/>
+                          </a:xfrm>
+                          <a:prstGeom prst="rect">
+                            <a:avLst/>
+                          </a:prstGeom>
+                        </pic:spPr>
+                      </pic:pic>
+                    </a:graphicData>
+                  </a:graphic>
+                </wp:inline>
+              </w:drawing>
             </w:r>
           </w:p>
         </w:tc>
@@ -11084,11 +12466,11 @@
         <w:tblLook w:val="04A0" w:firstRow="1" w:lastRow="0" w:firstColumn="1" w:lastColumn="0" w:noHBand="0" w:noVBand="1"/>
       </w:tblPr>
       <w:tblGrid>
-        <w:gridCol w:w="1250"/>
-        <w:gridCol w:w="3571"/>
-        <w:gridCol w:w="3929"/>
-        <w:gridCol w:w="2148"/>
-        <w:gridCol w:w="2052"/>
+        <w:gridCol w:w="1251"/>
+        <w:gridCol w:w="3009"/>
+        <w:gridCol w:w="3244"/>
+        <w:gridCol w:w="1900"/>
+        <w:gridCol w:w="3546"/>
       </w:tblGrid>
       <w:tr>
         <w:trPr>
@@ -11114,6 +12496,7 @@
                 <w:sz w:val="24"/>
                 <w:szCs w:val="24"/>
               </w:rPr>
+              <w:lastRenderedPageBreak/>
               <w:t xml:space="preserve">Test </w:t>
             </w:r>
             <w:r>
@@ -11652,6 +13035,57 @@
               <w:t>Yes</w:t>
             </w:r>
           </w:p>
+          <w:p>
+            <w:pPr>
+              <w:spacing w:before="80" w:after="80"/>
+              <w:rPr>
+                <w:rFonts w:ascii="Arial" w:hAnsi="Arial" w:cs="Arial"/>
+                <w:color w:val="C00000"/>
+                <w:sz w:val="20"/>
+                <w:szCs w:val="20"/>
+              </w:rPr>
+            </w:pPr>
+            <w:r>
+              <w:rPr>
+                <w:noProof/>
+              </w:rPr>
+              <w:drawing>
+                <wp:inline distT="0" distB="0" distL="0" distR="0" wp14:anchorId="549C9B54" wp14:editId="16FFC966">
+                  <wp:extent cx="2113313" cy="1079160"/>
+                  <wp:effectExtent l="0" t="0" r="1270" b="6985"/>
+                  <wp:docPr id="1248536455" name="Picture 1"/>
+                  <wp:cNvGraphicFramePr>
+                    <a:graphicFrameLocks xmlns:a="http://schemas.openxmlformats.org/drawingml/2006/main" noChangeAspect="1"/>
+                  </wp:cNvGraphicFramePr>
+                  <a:graphic xmlns:a="http://schemas.openxmlformats.org/drawingml/2006/main">
+                    <a:graphicData uri="http://schemas.openxmlformats.org/drawingml/2006/picture">
+                      <pic:pic xmlns:pic="http://schemas.openxmlformats.org/drawingml/2006/picture">
+                        <pic:nvPicPr>
+                          <pic:cNvPr id="1452032995" name=""/>
+                          <pic:cNvPicPr/>
+                        </pic:nvPicPr>
+                        <pic:blipFill>
+                          <a:blip r:embed="rId8"/>
+                          <a:stretch>
+                            <a:fillRect/>
+                          </a:stretch>
+                        </pic:blipFill>
+                        <pic:spPr>
+                          <a:xfrm>
+                            <a:off x="0" y="0"/>
+                            <a:ext cx="2130200" cy="1087783"/>
+                          </a:xfrm>
+                          <a:prstGeom prst="rect">
+                            <a:avLst/>
+                          </a:prstGeom>
+                        </pic:spPr>
+                      </pic:pic>
+                    </a:graphicData>
+                  </a:graphic>
+                </wp:inline>
+              </w:drawing>
+            </w:r>
+          </w:p>
         </w:tc>
       </w:tr>
       <w:tr>
@@ -11780,6 +13214,57 @@
               <w:t>Yes</w:t>
             </w:r>
           </w:p>
+          <w:p>
+            <w:pPr>
+              <w:spacing w:before="80" w:after="80"/>
+              <w:rPr>
+                <w:rFonts w:ascii="Arial" w:hAnsi="Arial" w:cs="Arial"/>
+                <w:color w:val="C00000"/>
+                <w:sz w:val="20"/>
+                <w:szCs w:val="20"/>
+              </w:rPr>
+            </w:pPr>
+            <w:r>
+              <w:rPr>
+                <w:noProof/>
+              </w:rPr>
+              <w:drawing>
+                <wp:inline distT="0" distB="0" distL="0" distR="0" wp14:anchorId="02FCF6ED" wp14:editId="3D99A037">
+                  <wp:extent cx="2113313" cy="1079160"/>
+                  <wp:effectExtent l="0" t="0" r="1270" b="6985"/>
+                  <wp:docPr id="2079114951" name="Picture 1"/>
+                  <wp:cNvGraphicFramePr>
+                    <a:graphicFrameLocks xmlns:a="http://schemas.openxmlformats.org/drawingml/2006/main" noChangeAspect="1"/>
+                  </wp:cNvGraphicFramePr>
+                  <a:graphic xmlns:a="http://schemas.openxmlformats.org/drawingml/2006/main">
+                    <a:graphicData uri="http://schemas.openxmlformats.org/drawingml/2006/picture">
+                      <pic:pic xmlns:pic="http://schemas.openxmlformats.org/drawingml/2006/picture">
+                        <pic:nvPicPr>
+                          <pic:cNvPr id="1452032995" name=""/>
+                          <pic:cNvPicPr/>
+                        </pic:nvPicPr>
+                        <pic:blipFill>
+                          <a:blip r:embed="rId8"/>
+                          <a:stretch>
+                            <a:fillRect/>
+                          </a:stretch>
+                        </pic:blipFill>
+                        <pic:spPr>
+                          <a:xfrm>
+                            <a:off x="0" y="0"/>
+                            <a:ext cx="2130200" cy="1087783"/>
+                          </a:xfrm>
+                          <a:prstGeom prst="rect">
+                            <a:avLst/>
+                          </a:prstGeom>
+                        </pic:spPr>
+                      </pic:pic>
+                    </a:graphicData>
+                  </a:graphic>
+                </wp:inline>
+              </w:drawing>
+            </w:r>
+          </w:p>
         </w:tc>
       </w:tr>
       <w:tr>
@@ -11908,6 +13393,69 @@
               <w:t>Yes</w:t>
             </w:r>
           </w:p>
+          <w:p>
+            <w:pPr>
+              <w:spacing w:before="80" w:after="80"/>
+              <w:rPr>
+                <w:rFonts w:ascii="Arial" w:hAnsi="Arial" w:cs="Arial"/>
+                <w:color w:val="C00000"/>
+                <w:sz w:val="20"/>
+                <w:szCs w:val="20"/>
+              </w:rPr>
+            </w:pPr>
+            <w:r>
+              <w:rPr>
+                <w:noProof/>
+              </w:rPr>
+              <w:lastRenderedPageBreak/>
+              <w:drawing>
+                <wp:inline distT="0" distB="0" distL="0" distR="0" wp14:anchorId="1DE0A2E3" wp14:editId="4DD5A0DA">
+                  <wp:extent cx="2113313" cy="1079160"/>
+                  <wp:effectExtent l="0" t="0" r="1270" b="6985"/>
+                  <wp:docPr id="8420217" name="Picture 1"/>
+                  <wp:cNvGraphicFramePr>
+                    <a:graphicFrameLocks xmlns:a="http://schemas.openxmlformats.org/drawingml/2006/main" noChangeAspect="1"/>
+                  </wp:cNvGraphicFramePr>
+                  <a:graphic xmlns:a="http://schemas.openxmlformats.org/drawingml/2006/main">
+                    <a:graphicData uri="http://schemas.openxmlformats.org/drawingml/2006/picture">
+                      <pic:pic xmlns:pic="http://schemas.openxmlformats.org/drawingml/2006/picture">
+                        <pic:nvPicPr>
+                          <pic:cNvPr id="1452032995" name=""/>
+                          <pic:cNvPicPr/>
+                        </pic:nvPicPr>
+                        <pic:blipFill>
+                          <a:blip r:embed="rId8"/>
+                          <a:stretch>
+                            <a:fillRect/>
+                          </a:stretch>
+                        </pic:blipFill>
+                        <pic:spPr>
+                          <a:xfrm>
+                            <a:off x="0" y="0"/>
+                            <a:ext cx="2130200" cy="1087783"/>
+                          </a:xfrm>
+                          <a:prstGeom prst="rect">
+                            <a:avLst/>
+                          </a:prstGeom>
+                        </pic:spPr>
+                      </pic:pic>
+                    </a:graphicData>
+                  </a:graphic>
+                </wp:inline>
+              </w:drawing>
+            </w:r>
+          </w:p>
+          <w:p>
+            <w:pPr>
+              <w:spacing w:before="80" w:after="80"/>
+              <w:rPr>
+                <w:rFonts w:ascii="Arial" w:hAnsi="Arial" w:cs="Arial"/>
+                <w:color w:val="C00000"/>
+                <w:sz w:val="20"/>
+                <w:szCs w:val="20"/>
+              </w:rPr>
+            </w:pPr>
+          </w:p>
         </w:tc>
       </w:tr>
       <w:tr>
@@ -11933,6 +13481,7 @@
                 <w:sz w:val="20"/>
                 <w:szCs w:val="20"/>
               </w:rPr>
+              <w:lastRenderedPageBreak/>
               <w:t>4</w:t>
             </w:r>
           </w:p>
@@ -12034,6 +13583,57 @@
                 <w:szCs w:val="20"/>
               </w:rPr>
               <w:t>Yes</w:t>
+            </w:r>
+          </w:p>
+          <w:p>
+            <w:pPr>
+              <w:spacing w:before="80" w:after="80"/>
+              <w:rPr>
+                <w:rFonts w:ascii="Arial" w:hAnsi="Arial" w:cs="Arial"/>
+                <w:color w:val="C00000"/>
+                <w:sz w:val="20"/>
+                <w:szCs w:val="20"/>
+              </w:rPr>
+            </w:pPr>
+            <w:r>
+              <w:rPr>
+                <w:noProof/>
+              </w:rPr>
+              <w:drawing>
+                <wp:inline distT="0" distB="0" distL="0" distR="0" wp14:anchorId="38EF23F4" wp14:editId="49430B4D">
+                  <wp:extent cx="2113313" cy="1079160"/>
+                  <wp:effectExtent l="0" t="0" r="1270" b="6985"/>
+                  <wp:docPr id="441547226" name="Picture 1"/>
+                  <wp:cNvGraphicFramePr>
+                    <a:graphicFrameLocks xmlns:a="http://schemas.openxmlformats.org/drawingml/2006/main" noChangeAspect="1"/>
+                  </wp:cNvGraphicFramePr>
+                  <a:graphic xmlns:a="http://schemas.openxmlformats.org/drawingml/2006/main">
+                    <a:graphicData uri="http://schemas.openxmlformats.org/drawingml/2006/picture">
+                      <pic:pic xmlns:pic="http://schemas.openxmlformats.org/drawingml/2006/picture">
+                        <pic:nvPicPr>
+                          <pic:cNvPr id="1452032995" name=""/>
+                          <pic:cNvPicPr/>
+                        </pic:nvPicPr>
+                        <pic:blipFill>
+                          <a:blip r:embed="rId8"/>
+                          <a:stretch>
+                            <a:fillRect/>
+                          </a:stretch>
+                        </pic:blipFill>
+                        <pic:spPr>
+                          <a:xfrm>
+                            <a:off x="0" y="0"/>
+                            <a:ext cx="2130200" cy="1087783"/>
+                          </a:xfrm>
+                          <a:prstGeom prst="rect">
+                            <a:avLst/>
+                          </a:prstGeom>
+                        </pic:spPr>
+                      </pic:pic>
+                    </a:graphicData>
+                  </a:graphic>
+                </wp:inline>
+              </w:drawing>
             </w:r>
           </w:p>
         </w:tc>
@@ -12210,10 +13810,10 @@
       </w:tblPr>
       <w:tblGrid>
         <w:gridCol w:w="1250"/>
-        <w:gridCol w:w="3570"/>
-        <w:gridCol w:w="3930"/>
-        <w:gridCol w:w="2148"/>
-        <w:gridCol w:w="2052"/>
+        <w:gridCol w:w="2847"/>
+        <w:gridCol w:w="3043"/>
+        <w:gridCol w:w="1829"/>
+        <w:gridCol w:w="3981"/>
       </w:tblGrid>
       <w:tr>
         <w:trPr>
@@ -12651,6 +14251,7 @@
                 <w:sz w:val="20"/>
                 <w:szCs w:val="20"/>
               </w:rPr>
+              <w:lastRenderedPageBreak/>
               <w:t>1</w:t>
             </w:r>
           </w:p>
@@ -12752,6 +14353,57 @@
                 <w:szCs w:val="20"/>
               </w:rPr>
               <w:t>Yes</w:t>
+            </w:r>
+          </w:p>
+          <w:p>
+            <w:pPr>
+              <w:spacing w:before="80" w:after="80"/>
+              <w:rPr>
+                <w:rFonts w:ascii="Arial" w:hAnsi="Arial" w:cs="Arial"/>
+                <w:color w:val="C00000"/>
+                <w:sz w:val="20"/>
+                <w:szCs w:val="20"/>
+              </w:rPr>
+            </w:pPr>
+            <w:r>
+              <w:rPr>
+                <w:noProof/>
+              </w:rPr>
+              <w:drawing>
+                <wp:inline distT="0" distB="0" distL="0" distR="0" wp14:anchorId="4EF89964" wp14:editId="32217429">
+                  <wp:extent cx="2390775" cy="1174542"/>
+                  <wp:effectExtent l="0" t="0" r="0" b="6985"/>
+                  <wp:docPr id="706176779" name="Picture 1"/>
+                  <wp:cNvGraphicFramePr>
+                    <a:graphicFrameLocks xmlns:a="http://schemas.openxmlformats.org/drawingml/2006/main" noChangeAspect="1"/>
+                  </wp:cNvGraphicFramePr>
+                  <a:graphic xmlns:a="http://schemas.openxmlformats.org/drawingml/2006/main">
+                    <a:graphicData uri="http://schemas.openxmlformats.org/drawingml/2006/picture">
+                      <pic:pic xmlns:pic="http://schemas.openxmlformats.org/drawingml/2006/picture">
+                        <pic:nvPicPr>
+                          <pic:cNvPr id="407606736" name=""/>
+                          <pic:cNvPicPr/>
+                        </pic:nvPicPr>
+                        <pic:blipFill>
+                          <a:blip r:embed="rId7"/>
+                          <a:stretch>
+                            <a:fillRect/>
+                          </a:stretch>
+                        </pic:blipFill>
+                        <pic:spPr>
+                          <a:xfrm flipV="1">
+                            <a:off x="0" y="0"/>
+                            <a:ext cx="2412208" cy="1185072"/>
+                          </a:xfrm>
+                          <a:prstGeom prst="rect">
+                            <a:avLst/>
+                          </a:prstGeom>
+                        </pic:spPr>
+                      </pic:pic>
+                    </a:graphicData>
+                  </a:graphic>
+                </wp:inline>
+              </w:drawing>
             </w:r>
           </w:p>
         </w:tc>
@@ -12882,6 +14534,57 @@
               <w:t>Yes</w:t>
             </w:r>
           </w:p>
+          <w:p>
+            <w:pPr>
+              <w:spacing w:before="80" w:after="80"/>
+              <w:rPr>
+                <w:rFonts w:ascii="Arial" w:hAnsi="Arial" w:cs="Arial"/>
+                <w:color w:val="C00000"/>
+                <w:sz w:val="20"/>
+                <w:szCs w:val="20"/>
+              </w:rPr>
+            </w:pPr>
+            <w:r>
+              <w:rPr>
+                <w:noProof/>
+              </w:rPr>
+              <w:drawing>
+                <wp:inline distT="0" distB="0" distL="0" distR="0" wp14:anchorId="22228563" wp14:editId="2163F1AC">
+                  <wp:extent cx="2113313" cy="1079160"/>
+                  <wp:effectExtent l="0" t="0" r="1270" b="6985"/>
+                  <wp:docPr id="265918017" name="Picture 1"/>
+                  <wp:cNvGraphicFramePr>
+                    <a:graphicFrameLocks xmlns:a="http://schemas.openxmlformats.org/drawingml/2006/main" noChangeAspect="1"/>
+                  </wp:cNvGraphicFramePr>
+                  <a:graphic xmlns:a="http://schemas.openxmlformats.org/drawingml/2006/main">
+                    <a:graphicData uri="http://schemas.openxmlformats.org/drawingml/2006/picture">
+                      <pic:pic xmlns:pic="http://schemas.openxmlformats.org/drawingml/2006/picture">
+                        <pic:nvPicPr>
+                          <pic:cNvPr id="1452032995" name=""/>
+                          <pic:cNvPicPr/>
+                        </pic:nvPicPr>
+                        <pic:blipFill>
+                          <a:blip r:embed="rId8"/>
+                          <a:stretch>
+                            <a:fillRect/>
+                          </a:stretch>
+                        </pic:blipFill>
+                        <pic:spPr>
+                          <a:xfrm>
+                            <a:off x="0" y="0"/>
+                            <a:ext cx="2130200" cy="1087783"/>
+                          </a:xfrm>
+                          <a:prstGeom prst="rect">
+                            <a:avLst/>
+                          </a:prstGeom>
+                        </pic:spPr>
+                      </pic:pic>
+                    </a:graphicData>
+                  </a:graphic>
+                </wp:inline>
+              </w:drawing>
+            </w:r>
+          </w:p>
         </w:tc>
       </w:tr>
       <w:tr>
@@ -13012,6 +14715,57 @@
               <w:t>Yes</w:t>
             </w:r>
           </w:p>
+          <w:p>
+            <w:pPr>
+              <w:spacing w:before="80" w:after="80"/>
+              <w:rPr>
+                <w:rFonts w:ascii="Arial" w:hAnsi="Arial" w:cs="Arial"/>
+                <w:color w:val="C00000"/>
+                <w:sz w:val="20"/>
+                <w:szCs w:val="20"/>
+              </w:rPr>
+            </w:pPr>
+            <w:r>
+              <w:rPr>
+                <w:noProof/>
+              </w:rPr>
+              <w:drawing>
+                <wp:inline distT="0" distB="0" distL="0" distR="0" wp14:anchorId="116AAC70" wp14:editId="4465FAC9">
+                  <wp:extent cx="2113313" cy="1079160"/>
+                  <wp:effectExtent l="0" t="0" r="1270" b="6985"/>
+                  <wp:docPr id="500521276" name="Picture 1"/>
+                  <wp:cNvGraphicFramePr>
+                    <a:graphicFrameLocks xmlns:a="http://schemas.openxmlformats.org/drawingml/2006/main" noChangeAspect="1"/>
+                  </wp:cNvGraphicFramePr>
+                  <a:graphic xmlns:a="http://schemas.openxmlformats.org/drawingml/2006/main">
+                    <a:graphicData uri="http://schemas.openxmlformats.org/drawingml/2006/picture">
+                      <pic:pic xmlns:pic="http://schemas.openxmlformats.org/drawingml/2006/picture">
+                        <pic:nvPicPr>
+                          <pic:cNvPr id="1452032995" name=""/>
+                          <pic:cNvPicPr/>
+                        </pic:nvPicPr>
+                        <pic:blipFill>
+                          <a:blip r:embed="rId8"/>
+                          <a:stretch>
+                            <a:fillRect/>
+                          </a:stretch>
+                        </pic:blipFill>
+                        <pic:spPr>
+                          <a:xfrm>
+                            <a:off x="0" y="0"/>
+                            <a:ext cx="2130200" cy="1087783"/>
+                          </a:xfrm>
+                          <a:prstGeom prst="rect">
+                            <a:avLst/>
+                          </a:prstGeom>
+                        </pic:spPr>
+                      </pic:pic>
+                    </a:graphicData>
+                  </a:graphic>
+                </wp:inline>
+              </w:drawing>
+            </w:r>
+          </w:p>
         </w:tc>
       </w:tr>
       <w:tr>
@@ -13140,6 +14894,57 @@
               <w:t>Yes</w:t>
             </w:r>
           </w:p>
+          <w:p>
+            <w:pPr>
+              <w:spacing w:before="80" w:after="80"/>
+              <w:rPr>
+                <w:rFonts w:ascii="Arial" w:hAnsi="Arial" w:cs="Arial"/>
+                <w:color w:val="C00000"/>
+                <w:sz w:val="20"/>
+                <w:szCs w:val="20"/>
+              </w:rPr>
+            </w:pPr>
+            <w:r>
+              <w:rPr>
+                <w:noProof/>
+              </w:rPr>
+              <w:drawing>
+                <wp:inline distT="0" distB="0" distL="0" distR="0" wp14:anchorId="2CE8B607" wp14:editId="769C0248">
+                  <wp:extent cx="2113313" cy="1079160"/>
+                  <wp:effectExtent l="0" t="0" r="1270" b="6985"/>
+                  <wp:docPr id="1670663574" name="Picture 1"/>
+                  <wp:cNvGraphicFramePr>
+                    <a:graphicFrameLocks xmlns:a="http://schemas.openxmlformats.org/drawingml/2006/main" noChangeAspect="1"/>
+                  </wp:cNvGraphicFramePr>
+                  <a:graphic xmlns:a="http://schemas.openxmlformats.org/drawingml/2006/main">
+                    <a:graphicData uri="http://schemas.openxmlformats.org/drawingml/2006/picture">
+                      <pic:pic xmlns:pic="http://schemas.openxmlformats.org/drawingml/2006/picture">
+                        <pic:nvPicPr>
+                          <pic:cNvPr id="1452032995" name=""/>
+                          <pic:cNvPicPr/>
+                        </pic:nvPicPr>
+                        <pic:blipFill>
+                          <a:blip r:embed="rId8"/>
+                          <a:stretch>
+                            <a:fillRect/>
+                          </a:stretch>
+                        </pic:blipFill>
+                        <pic:spPr>
+                          <a:xfrm>
+                            <a:off x="0" y="0"/>
+                            <a:ext cx="2130200" cy="1087783"/>
+                          </a:xfrm>
+                          <a:prstGeom prst="rect">
+                            <a:avLst/>
+                          </a:prstGeom>
+                        </pic:spPr>
+                      </pic:pic>
+                    </a:graphicData>
+                  </a:graphic>
+                </wp:inline>
+              </w:drawing>
+            </w:r>
+          </w:p>
         </w:tc>
       </w:tr>
       <w:tr>
@@ -13261,6 +15066,7 @@
                 <w:sz w:val="20"/>
                 <w:szCs w:val="20"/>
               </w:rPr>
+              <w:lastRenderedPageBreak/>
               <w:t>Comments</w:t>
             </w:r>
           </w:p>
@@ -14467,7 +16273,15 @@
                 <w:sz w:val="24"/>
                 <w:szCs w:val="24"/>
               </w:rPr>
-              <w:t>Test 10</w:t>
+              <w:t>Test 1</w:t>
+            </w:r>
+            <w:r>
+              <w:rPr>
+                <w:rFonts w:ascii="Arial" w:hAnsi="Arial" w:cs="Arial"/>
+                <w:sz w:val="24"/>
+                <w:szCs w:val="24"/>
+              </w:rPr>
+              <w:t>1</w:t>
             </w:r>
           </w:p>
         </w:tc>
@@ -14897,16 +16711,7 @@
                 <w:sz w:val="20"/>
                 <w:szCs w:val="20"/>
               </w:rPr>
-              <w:t>Click submit reservation</w:t>
-            </w:r>
-            <w:r>
-              <w:rPr>
-                <w:rFonts w:ascii="Arial" w:hAnsi="Arial" w:cs="Arial"/>
-                <w:color w:val="C00000"/>
-                <w:sz w:val="20"/>
-                <w:szCs w:val="20"/>
-              </w:rPr>
-              <w:t>.</w:t>
+              <w:t>Click submit reservation.</w:t>
             </w:r>
           </w:p>
         </w:tc>
@@ -15935,8 +17740,8 @@
     <w:p/>
     <w:p/>
     <w:sectPr>
-      <w:headerReference w:type="default" r:id="rId7"/>
-      <w:footerReference w:type="default" r:id="rId8"/>
+      <w:headerReference w:type="default" r:id="rId16"/>
+      <w:footerReference w:type="default" r:id="rId17"/>
       <w:pgSz w:w="15840" w:h="12240" w:orient="landscape"/>
       <w:pgMar w:top="1440" w:right="1440" w:bottom="1440" w:left="1440" w:header="720" w:footer="720" w:gutter="0"/>
       <w:cols w:space="720"/>
@@ -15947,7 +17752,7 @@
 </file>
 
 <file path=word/endnotes.xml><?xml version="1.0" encoding="utf-8"?>
-<w:endnotes xmlns:wpc="http://schemas.microsoft.com/office/word/2010/wordprocessingCanvas" xmlns:cx="http://schemas.microsoft.com/office/drawing/2014/chartex" xmlns:cx1="http://schemas.microsoft.com/office/drawing/2015/9/8/chartex" xmlns:cx2="http://schemas.microsoft.com/office/drawing/2015/10/21/chartex" xmlns:cx3="http://schemas.microsoft.com/office/drawing/2016/5/9/chartex" xmlns:cx4="http://schemas.microsoft.com/office/drawing/2016/5/10/chartex" xmlns:cx5="http://schemas.microsoft.com/office/drawing/2016/5/11/chartex" xmlns:cx6="http://schemas.microsoft.com/office/drawing/2016/5/12/chartex" xmlns:cx7="http://schemas.microsoft.com/office/drawing/2016/5/13/chartex" xmlns:cx8="http://schemas.microsoft.com/office/drawing/2016/5/14/chartex" xmlns:mc="http://schemas.openxmlformats.org/markup-compatibility/2006" xmlns:aink="http://schemas.microsoft.com/office/drawing/2016/ink" xmlns:am3d="http://schemas.microsoft.com/office/drawing/2017/model3d" xmlns:o="urn:schemas-microsoft-com:office:office" xmlns:oel="http://schemas.microsoft.com/office/2019/extlst" xmlns:r="http://schemas.openxmlformats.org/officeDocument/2006/relationships" xmlns:m="http://schemas.openxmlformats.org/officeDocument/2006/math" xmlns:v="urn:schemas-microsoft-com:vml" xmlns:wp14="http://schemas.microsoft.com/office/word/2010/wordprocessingDrawing" xmlns:wp="http://schemas.openxmlformats.org/drawingml/2006/wordprocessingDrawing" xmlns:w10="urn:schemas-microsoft-com:office:word" xmlns:w="http://schemas.openxmlformats.org/wordprocessingml/2006/main" xmlns:w14="http://schemas.microsoft.com/office/word/2010/wordml" xmlns:w15="http://schemas.microsoft.com/office/word/2012/wordml" xmlns:w16cex="http://schemas.microsoft.com/office/word/2018/wordml/cex" xmlns:w16cid="http://schemas.microsoft.com/office/word/2016/wordml/cid" xmlns:w16="http://schemas.microsoft.com/office/word/2018/wordml" xmlns:w16sdtdh="http://schemas.microsoft.com/office/word/2020/wordml/sdtdatahash" xmlns:w16se="http://schemas.microsoft.com/office/word/2015/wordml/symex" xmlns:wpg="http://schemas.microsoft.com/office/word/2010/wordprocessingGroup" xmlns:wpi="http://schemas.microsoft.com/office/word/2010/wordprocessingInk" xmlns:wne="http://schemas.microsoft.com/office/word/2006/wordml" xmlns:wps="http://schemas.microsoft.com/office/word/2010/wordprocessingShape" mc:Ignorable="w14 w15 w16se w16cid w16 w16cex w16sdtdh wp14">
+<w:endnotes xmlns:wpc="http://schemas.microsoft.com/office/word/2010/wordprocessingCanvas" xmlns:cx="http://schemas.microsoft.com/office/drawing/2014/chartex" xmlns:cx1="http://schemas.microsoft.com/office/drawing/2015/9/8/chartex" xmlns:cx2="http://schemas.microsoft.com/office/drawing/2015/10/21/chartex" xmlns:cx3="http://schemas.microsoft.com/office/drawing/2016/5/9/chartex" xmlns:cx4="http://schemas.microsoft.com/office/drawing/2016/5/10/chartex" xmlns:cx5="http://schemas.microsoft.com/office/drawing/2016/5/11/chartex" xmlns:cx6="http://schemas.microsoft.com/office/drawing/2016/5/12/chartex" xmlns:cx7="http://schemas.microsoft.com/office/drawing/2016/5/13/chartex" xmlns:cx8="http://schemas.microsoft.com/office/drawing/2016/5/14/chartex" xmlns:mc="http://schemas.openxmlformats.org/markup-compatibility/2006" xmlns:aink="http://schemas.microsoft.com/office/drawing/2016/ink" xmlns:am3d="http://schemas.microsoft.com/office/drawing/2017/model3d" xmlns:o="urn:schemas-microsoft-com:office:office" xmlns:oel="http://schemas.microsoft.com/office/2019/extlst" xmlns:r="http://schemas.openxmlformats.org/officeDocument/2006/relationships" xmlns:m="http://schemas.openxmlformats.org/officeDocument/2006/math" xmlns:v="urn:schemas-microsoft-com:vml" xmlns:wp14="http://schemas.microsoft.com/office/word/2010/wordprocessingDrawing" xmlns:wp="http://schemas.openxmlformats.org/drawingml/2006/wordprocessingDrawing" xmlns:w10="urn:schemas-microsoft-com:office:word" xmlns:w="http://schemas.openxmlformats.org/wordprocessingml/2006/main" xmlns:w14="http://schemas.microsoft.com/office/word/2010/wordml" xmlns:w15="http://schemas.microsoft.com/office/word/2012/wordml" xmlns:w16cex="http://schemas.microsoft.com/office/word/2018/wordml/cex" xmlns:w16cid="http://schemas.microsoft.com/office/word/2016/wordml/cid" xmlns:w16="http://schemas.microsoft.com/office/word/2018/wordml" xmlns:w16du="http://schemas.microsoft.com/office/word/2023/wordml/word16du" xmlns:w16sdtdh="http://schemas.microsoft.com/office/word/2020/wordml/sdtdatahash" xmlns:w16se="http://schemas.microsoft.com/office/word/2015/wordml/symex" xmlns:wpg="http://schemas.microsoft.com/office/word/2010/wordprocessingGroup" xmlns:wpi="http://schemas.microsoft.com/office/word/2010/wordprocessingInk" xmlns:wne="http://schemas.microsoft.com/office/word/2006/wordml" xmlns:wps="http://schemas.microsoft.com/office/word/2010/wordprocessingShape" mc:Ignorable="w14 w15 w16se w16cid w16 w16cex w16sdtdh w16du wp14">
   <w:endnote w:type="separator" w:id="-1">
     <w:p>
       <w:pPr>
@@ -15972,7 +17777,7 @@
 </file>
 
 <file path=word/footer1.xml><?xml version="1.0" encoding="utf-8"?>
-<w:ftr xmlns:wpc="http://schemas.microsoft.com/office/word/2010/wordprocessingCanvas" xmlns:cx="http://schemas.microsoft.com/office/drawing/2014/chartex" xmlns:cx1="http://schemas.microsoft.com/office/drawing/2015/9/8/chartex" xmlns:cx2="http://schemas.microsoft.com/office/drawing/2015/10/21/chartex" xmlns:cx3="http://schemas.microsoft.com/office/drawing/2016/5/9/chartex" xmlns:cx4="http://schemas.microsoft.com/office/drawing/2016/5/10/chartex" xmlns:cx5="http://schemas.microsoft.com/office/drawing/2016/5/11/chartex" xmlns:cx6="http://schemas.microsoft.com/office/drawing/2016/5/12/chartex" xmlns:cx7="http://schemas.microsoft.com/office/drawing/2016/5/13/chartex" xmlns:cx8="http://schemas.microsoft.com/office/drawing/2016/5/14/chartex" xmlns:mc="http://schemas.openxmlformats.org/markup-compatibility/2006" xmlns:aink="http://schemas.microsoft.com/office/drawing/2016/ink" xmlns:am3d="http://schemas.microsoft.com/office/drawing/2017/model3d" xmlns:o="urn:schemas-microsoft-com:office:office" xmlns:oel="http://schemas.microsoft.com/office/2019/extlst" xmlns:r="http://schemas.openxmlformats.org/officeDocument/2006/relationships" xmlns:m="http://schemas.openxmlformats.org/officeDocument/2006/math" xmlns:v="urn:schemas-microsoft-com:vml" xmlns:wp14="http://schemas.microsoft.com/office/word/2010/wordprocessingDrawing" xmlns:wp="http://schemas.openxmlformats.org/drawingml/2006/wordprocessingDrawing" xmlns:w10="urn:schemas-microsoft-com:office:word" xmlns:w="http://schemas.openxmlformats.org/wordprocessingml/2006/main" xmlns:w14="http://schemas.microsoft.com/office/word/2010/wordml" xmlns:w15="http://schemas.microsoft.com/office/word/2012/wordml" xmlns:w16cex="http://schemas.microsoft.com/office/word/2018/wordml/cex" xmlns:w16cid="http://schemas.microsoft.com/office/word/2016/wordml/cid" xmlns:w16="http://schemas.microsoft.com/office/word/2018/wordml" xmlns:w16sdtdh="http://schemas.microsoft.com/office/word/2020/wordml/sdtdatahash" xmlns:w16se="http://schemas.microsoft.com/office/word/2015/wordml/symex" xmlns:wpg="http://schemas.microsoft.com/office/word/2010/wordprocessingGroup" xmlns:wpi="http://schemas.microsoft.com/office/word/2010/wordprocessingInk" xmlns:wne="http://schemas.microsoft.com/office/word/2006/wordml" xmlns:wps="http://schemas.microsoft.com/office/word/2010/wordprocessingShape" mc:Ignorable="w14 w15 w16se w16cid w16 w16cex w16sdtdh wp14">
+<w:ftr xmlns:wpc="http://schemas.microsoft.com/office/word/2010/wordprocessingCanvas" xmlns:cx="http://schemas.microsoft.com/office/drawing/2014/chartex" xmlns:cx1="http://schemas.microsoft.com/office/drawing/2015/9/8/chartex" xmlns:cx2="http://schemas.microsoft.com/office/drawing/2015/10/21/chartex" xmlns:cx3="http://schemas.microsoft.com/office/drawing/2016/5/9/chartex" xmlns:cx4="http://schemas.microsoft.com/office/drawing/2016/5/10/chartex" xmlns:cx5="http://schemas.microsoft.com/office/drawing/2016/5/11/chartex" xmlns:cx6="http://schemas.microsoft.com/office/drawing/2016/5/12/chartex" xmlns:cx7="http://schemas.microsoft.com/office/drawing/2016/5/13/chartex" xmlns:cx8="http://schemas.microsoft.com/office/drawing/2016/5/14/chartex" xmlns:mc="http://schemas.openxmlformats.org/markup-compatibility/2006" xmlns:aink="http://schemas.microsoft.com/office/drawing/2016/ink" xmlns:am3d="http://schemas.microsoft.com/office/drawing/2017/model3d" xmlns:o="urn:schemas-microsoft-com:office:office" xmlns:oel="http://schemas.microsoft.com/office/2019/extlst" xmlns:r="http://schemas.openxmlformats.org/officeDocument/2006/relationships" xmlns:m="http://schemas.openxmlformats.org/officeDocument/2006/math" xmlns:v="urn:schemas-microsoft-com:vml" xmlns:wp14="http://schemas.microsoft.com/office/word/2010/wordprocessingDrawing" xmlns:wp="http://schemas.openxmlformats.org/drawingml/2006/wordprocessingDrawing" xmlns:w10="urn:schemas-microsoft-com:office:word" xmlns:w="http://schemas.openxmlformats.org/wordprocessingml/2006/main" xmlns:w14="http://schemas.microsoft.com/office/word/2010/wordml" xmlns:w15="http://schemas.microsoft.com/office/word/2012/wordml" xmlns:w16cex="http://schemas.microsoft.com/office/word/2018/wordml/cex" xmlns:w16cid="http://schemas.microsoft.com/office/word/2016/wordml/cid" xmlns:w16="http://schemas.microsoft.com/office/word/2018/wordml" xmlns:w16du="http://schemas.microsoft.com/office/word/2023/wordml/word16du" xmlns:w16sdtdh="http://schemas.microsoft.com/office/word/2020/wordml/sdtdatahash" xmlns:w16se="http://schemas.microsoft.com/office/word/2015/wordml/symex" xmlns:wpg="http://schemas.microsoft.com/office/word/2010/wordprocessingGroup" xmlns:wpi="http://schemas.microsoft.com/office/word/2010/wordprocessingInk" xmlns:wne="http://schemas.microsoft.com/office/word/2006/wordml" xmlns:wps="http://schemas.microsoft.com/office/word/2010/wordprocessingShape" mc:Ignorable="w14 w15 w16se w16cid w16 w16cex w16sdtdh w16du wp14">
   <w:p>
     <w:pPr>
       <w:pStyle w:val="Footer"/>
@@ -16109,7 +17914,7 @@
 </file>
 
 <file path=word/footnotes.xml><?xml version="1.0" encoding="utf-8"?>
-<w:footnotes xmlns:wpc="http://schemas.microsoft.com/office/word/2010/wordprocessingCanvas" xmlns:cx="http://schemas.microsoft.com/office/drawing/2014/chartex" xmlns:cx1="http://schemas.microsoft.com/office/drawing/2015/9/8/chartex" xmlns:cx2="http://schemas.microsoft.com/office/drawing/2015/10/21/chartex" xmlns:cx3="http://schemas.microsoft.com/office/drawing/2016/5/9/chartex" xmlns:cx4="http://schemas.microsoft.com/office/drawing/2016/5/10/chartex" xmlns:cx5="http://schemas.microsoft.com/office/drawing/2016/5/11/chartex" xmlns:cx6="http://schemas.microsoft.com/office/drawing/2016/5/12/chartex" xmlns:cx7="http://schemas.microsoft.com/office/drawing/2016/5/13/chartex" xmlns:cx8="http://schemas.microsoft.com/office/drawing/2016/5/14/chartex" xmlns:mc="http://schemas.openxmlformats.org/markup-compatibility/2006" xmlns:aink="http://schemas.microsoft.com/office/drawing/2016/ink" xmlns:am3d="http://schemas.microsoft.com/office/drawing/2017/model3d" xmlns:o="urn:schemas-microsoft-com:office:office" xmlns:oel="http://schemas.microsoft.com/office/2019/extlst" xmlns:r="http://schemas.openxmlformats.org/officeDocument/2006/relationships" xmlns:m="http://schemas.openxmlformats.org/officeDocument/2006/math" xmlns:v="urn:schemas-microsoft-com:vml" xmlns:wp14="http://schemas.microsoft.com/office/word/2010/wordprocessingDrawing" xmlns:wp="http://schemas.openxmlformats.org/drawingml/2006/wordprocessingDrawing" xmlns:w10="urn:schemas-microsoft-com:office:word" xmlns:w="http://schemas.openxmlformats.org/wordprocessingml/2006/main" xmlns:w14="http://schemas.microsoft.com/office/word/2010/wordml" xmlns:w15="http://schemas.microsoft.com/office/word/2012/wordml" xmlns:w16cex="http://schemas.microsoft.com/office/word/2018/wordml/cex" xmlns:w16cid="http://schemas.microsoft.com/office/word/2016/wordml/cid" xmlns:w16="http://schemas.microsoft.com/office/word/2018/wordml" xmlns:w16sdtdh="http://schemas.microsoft.com/office/word/2020/wordml/sdtdatahash" xmlns:w16se="http://schemas.microsoft.com/office/word/2015/wordml/symex" xmlns:wpg="http://schemas.microsoft.com/office/word/2010/wordprocessingGroup" xmlns:wpi="http://schemas.microsoft.com/office/word/2010/wordprocessingInk" xmlns:wne="http://schemas.microsoft.com/office/word/2006/wordml" xmlns:wps="http://schemas.microsoft.com/office/word/2010/wordprocessingShape" mc:Ignorable="w14 w15 w16se w16cid w16 w16cex w16sdtdh wp14">
+<w:footnotes xmlns:wpc="http://schemas.microsoft.com/office/word/2010/wordprocessingCanvas" xmlns:cx="http://schemas.microsoft.com/office/drawing/2014/chartex" xmlns:cx1="http://schemas.microsoft.com/office/drawing/2015/9/8/chartex" xmlns:cx2="http://schemas.microsoft.com/office/drawing/2015/10/21/chartex" xmlns:cx3="http://schemas.microsoft.com/office/drawing/2016/5/9/chartex" xmlns:cx4="http://schemas.microsoft.com/office/drawing/2016/5/10/chartex" xmlns:cx5="http://schemas.microsoft.com/office/drawing/2016/5/11/chartex" xmlns:cx6="http://schemas.microsoft.com/office/drawing/2016/5/12/chartex" xmlns:cx7="http://schemas.microsoft.com/office/drawing/2016/5/13/chartex" xmlns:cx8="http://schemas.microsoft.com/office/drawing/2016/5/14/chartex" xmlns:mc="http://schemas.openxmlformats.org/markup-compatibility/2006" xmlns:aink="http://schemas.microsoft.com/office/drawing/2016/ink" xmlns:am3d="http://schemas.microsoft.com/office/drawing/2017/model3d" xmlns:o="urn:schemas-microsoft-com:office:office" xmlns:oel="http://schemas.microsoft.com/office/2019/extlst" xmlns:r="http://schemas.openxmlformats.org/officeDocument/2006/relationships" xmlns:m="http://schemas.openxmlformats.org/officeDocument/2006/math" xmlns:v="urn:schemas-microsoft-com:vml" xmlns:wp14="http://schemas.microsoft.com/office/word/2010/wordprocessingDrawing" xmlns:wp="http://schemas.openxmlformats.org/drawingml/2006/wordprocessingDrawing" xmlns:w10="urn:schemas-microsoft-com:office:word" xmlns:w="http://schemas.openxmlformats.org/wordprocessingml/2006/main" xmlns:w14="http://schemas.microsoft.com/office/word/2010/wordml" xmlns:w15="http://schemas.microsoft.com/office/word/2012/wordml" xmlns:w16cex="http://schemas.microsoft.com/office/word/2018/wordml/cex" xmlns:w16cid="http://schemas.microsoft.com/office/word/2016/wordml/cid" xmlns:w16="http://schemas.microsoft.com/office/word/2018/wordml" xmlns:w16du="http://schemas.microsoft.com/office/word/2023/wordml/word16du" xmlns:w16sdtdh="http://schemas.microsoft.com/office/word/2020/wordml/sdtdatahash" xmlns:w16se="http://schemas.microsoft.com/office/word/2015/wordml/symex" xmlns:wpg="http://schemas.microsoft.com/office/word/2010/wordprocessingGroup" xmlns:wpi="http://schemas.microsoft.com/office/word/2010/wordprocessingInk" xmlns:wne="http://schemas.microsoft.com/office/word/2006/wordml" xmlns:wps="http://schemas.microsoft.com/office/word/2010/wordprocessingShape" mc:Ignorable="w14 w15 w16se w16cid w16 w16cex w16sdtdh w16du wp14">
   <w:footnote w:type="separator" w:id="-1">
     <w:p>
       <w:pPr>
@@ -16134,7 +17939,7 @@
 </file>
 
 <file path=word/header1.xml><?xml version="1.0" encoding="utf-8"?>
-<w:hdr xmlns:wpc="http://schemas.microsoft.com/office/word/2010/wordprocessingCanvas" xmlns:cx="http://schemas.microsoft.com/office/drawing/2014/chartex" xmlns:cx1="http://schemas.microsoft.com/office/drawing/2015/9/8/chartex" xmlns:cx2="http://schemas.microsoft.com/office/drawing/2015/10/21/chartex" xmlns:cx3="http://schemas.microsoft.com/office/drawing/2016/5/9/chartex" xmlns:cx4="http://schemas.microsoft.com/office/drawing/2016/5/10/chartex" xmlns:cx5="http://schemas.microsoft.com/office/drawing/2016/5/11/chartex" xmlns:cx6="http://schemas.microsoft.com/office/drawing/2016/5/12/chartex" xmlns:cx7="http://schemas.microsoft.com/office/drawing/2016/5/13/chartex" xmlns:cx8="http://schemas.microsoft.com/office/drawing/2016/5/14/chartex" xmlns:mc="http://schemas.openxmlformats.org/markup-compatibility/2006" xmlns:aink="http://schemas.microsoft.com/office/drawing/2016/ink" xmlns:am3d="http://schemas.microsoft.com/office/drawing/2017/model3d" xmlns:o="urn:schemas-microsoft-com:office:office" xmlns:oel="http://schemas.microsoft.com/office/2019/extlst" xmlns:r="http://schemas.openxmlformats.org/officeDocument/2006/relationships" xmlns:m="http://schemas.openxmlformats.org/officeDocument/2006/math" xmlns:v="urn:schemas-microsoft-com:vml" xmlns:wp14="http://schemas.microsoft.com/office/word/2010/wordprocessingDrawing" xmlns:wp="http://schemas.openxmlformats.org/drawingml/2006/wordprocessingDrawing" xmlns:w10="urn:schemas-microsoft-com:office:word" xmlns:w="http://schemas.openxmlformats.org/wordprocessingml/2006/main" xmlns:w14="http://schemas.microsoft.com/office/word/2010/wordml" xmlns:w15="http://schemas.microsoft.com/office/word/2012/wordml" xmlns:w16cex="http://schemas.microsoft.com/office/word/2018/wordml/cex" xmlns:w16cid="http://schemas.microsoft.com/office/word/2016/wordml/cid" xmlns:w16="http://schemas.microsoft.com/office/word/2018/wordml" xmlns:w16sdtdh="http://schemas.microsoft.com/office/word/2020/wordml/sdtdatahash" xmlns:w16se="http://schemas.microsoft.com/office/word/2015/wordml/symex" xmlns:wpg="http://schemas.microsoft.com/office/word/2010/wordprocessingGroup" xmlns:wpi="http://schemas.microsoft.com/office/word/2010/wordprocessingInk" xmlns:wne="http://schemas.microsoft.com/office/word/2006/wordml" xmlns:wps="http://schemas.microsoft.com/office/word/2010/wordprocessingShape" mc:Ignorable="w14 w15 w16se w16cid w16 w16cex w16sdtdh wp14">
+<w:hdr xmlns:wpc="http://schemas.microsoft.com/office/word/2010/wordprocessingCanvas" xmlns:cx="http://schemas.microsoft.com/office/drawing/2014/chartex" xmlns:cx1="http://schemas.microsoft.com/office/drawing/2015/9/8/chartex" xmlns:cx2="http://schemas.microsoft.com/office/drawing/2015/10/21/chartex" xmlns:cx3="http://schemas.microsoft.com/office/drawing/2016/5/9/chartex" xmlns:cx4="http://schemas.microsoft.com/office/drawing/2016/5/10/chartex" xmlns:cx5="http://schemas.microsoft.com/office/drawing/2016/5/11/chartex" xmlns:cx6="http://schemas.microsoft.com/office/drawing/2016/5/12/chartex" xmlns:cx7="http://schemas.microsoft.com/office/drawing/2016/5/13/chartex" xmlns:cx8="http://schemas.microsoft.com/office/drawing/2016/5/14/chartex" xmlns:mc="http://schemas.openxmlformats.org/markup-compatibility/2006" xmlns:aink="http://schemas.microsoft.com/office/drawing/2016/ink" xmlns:am3d="http://schemas.microsoft.com/office/drawing/2017/model3d" xmlns:o="urn:schemas-microsoft-com:office:office" xmlns:oel="http://schemas.microsoft.com/office/2019/extlst" xmlns:r="http://schemas.openxmlformats.org/officeDocument/2006/relationships" xmlns:m="http://schemas.openxmlformats.org/officeDocument/2006/math" xmlns:v="urn:schemas-microsoft-com:vml" xmlns:wp14="http://schemas.microsoft.com/office/word/2010/wordprocessingDrawing" xmlns:wp="http://schemas.openxmlformats.org/drawingml/2006/wordprocessingDrawing" xmlns:w10="urn:schemas-microsoft-com:office:word" xmlns:w="http://schemas.openxmlformats.org/wordprocessingml/2006/main" xmlns:w14="http://schemas.microsoft.com/office/word/2010/wordml" xmlns:w15="http://schemas.microsoft.com/office/word/2012/wordml" xmlns:w16cex="http://schemas.microsoft.com/office/word/2018/wordml/cex" xmlns:w16cid="http://schemas.microsoft.com/office/word/2016/wordml/cid" xmlns:w16="http://schemas.microsoft.com/office/word/2018/wordml" xmlns:w16du="http://schemas.microsoft.com/office/word/2023/wordml/word16du" xmlns:w16sdtdh="http://schemas.microsoft.com/office/word/2020/wordml/sdtdatahash" xmlns:w16se="http://schemas.microsoft.com/office/word/2015/wordml/symex" xmlns:wpg="http://schemas.microsoft.com/office/word/2010/wordprocessingGroup" xmlns:wpi="http://schemas.microsoft.com/office/word/2010/wordprocessingInk" xmlns:wne="http://schemas.microsoft.com/office/word/2006/wordml" xmlns:wps="http://schemas.microsoft.com/office/word/2010/wordprocessingShape" mc:Ignorable="w14 w15 w16se w16cid w16 w16cex w16sdtdh w16du wp14">
   <w:p>
     <w:pPr>
       <w:pStyle w:val="Header"/>
@@ -16166,7 +17971,7 @@
 </file>
 
 <file path=word/styles.xml><?xml version="1.0" encoding="utf-8"?>
-<w:styles xmlns:mc="http://schemas.openxmlformats.org/markup-compatibility/2006" xmlns:r="http://schemas.openxmlformats.org/officeDocument/2006/relationships" xmlns:w="http://schemas.openxmlformats.org/wordprocessingml/2006/main" xmlns:w14="http://schemas.microsoft.com/office/word/2010/wordml" xmlns:w15="http://schemas.microsoft.com/office/word/2012/wordml" xmlns:w16cex="http://schemas.microsoft.com/office/word/2018/wordml/cex" xmlns:w16cid="http://schemas.microsoft.com/office/word/2016/wordml/cid" xmlns:w16="http://schemas.microsoft.com/office/word/2018/wordml" xmlns:w16sdtdh="http://schemas.microsoft.com/office/word/2020/wordml/sdtdatahash" xmlns:w16se="http://schemas.microsoft.com/office/word/2015/wordml/symex" mc:Ignorable="w14 w15 w16se w16cid w16 w16cex w16sdtdh">
+<w:styles xmlns:mc="http://schemas.openxmlformats.org/markup-compatibility/2006" xmlns:r="http://schemas.openxmlformats.org/officeDocument/2006/relationships" xmlns:w="http://schemas.openxmlformats.org/wordprocessingml/2006/main" xmlns:w14="http://schemas.microsoft.com/office/word/2010/wordml" xmlns:w15="http://schemas.microsoft.com/office/word/2012/wordml" xmlns:w16cex="http://schemas.microsoft.com/office/word/2018/wordml/cex" xmlns:w16cid="http://schemas.microsoft.com/office/word/2016/wordml/cid" xmlns:w16="http://schemas.microsoft.com/office/word/2018/wordml" xmlns:w16du="http://schemas.microsoft.com/office/word/2023/wordml/word16du" xmlns:w16sdtdh="http://schemas.microsoft.com/office/word/2020/wordml/sdtdatahash" xmlns:w16se="http://schemas.microsoft.com/office/word/2015/wordml/symex" mc:Ignorable="w14 w15 w16se w16cid w16 w16cex w16sdtdh w16du">
   <w:docDefaults>
     <w:rPrDefault>
       <w:rPr>

</xml_diff>